<commit_message>
Actualizado hasta el 03/04/2011
</commit_message>
<xml_diff>
--- a/Docs/01-Relevamiento Inicial/CV/Pablo Fabian Nicoliello.docx
+++ b/Docs/01-Relevamiento Inicial/CV/Pablo Fabian Nicoliello.docx
@@ -24,12 +24,6 @@
         <w:gridCol w:w="8927"/>
       </w:tblGrid>
       <w:tr>
-        <w:tblPrEx>
-          <w:tblCellMar>
-            <w:top w:w="0" w:type="dxa"/>
-            <w:bottom w:w="0" w:type="dxa"/>
-          </w:tblCellMar>
-        </w:tblPrEx>
         <w:tc>
           <w:tcPr>
             <w:tcW w:w="8927" w:type="dxa"/>
@@ -53,8 +47,6 @@
               </w:rPr>
               <w:t>Datos personales</w:t>
             </w:r>
-            <w:bookmarkStart w:id="0" w:name="_GoBack"/>
-            <w:bookmarkEnd w:id="0"/>
           </w:p>
         </w:tc>
       </w:tr>
@@ -85,25 +77,7 @@
           <w:sz w:val="24"/>
           <w:lang w:val="es-ES_tradnl"/>
         </w:rPr>
-        <w:t xml:space="preserve">Apellido y nombre: </w:t>
-      </w:r>
-      <w:proofErr w:type="spellStart"/>
-      <w:r>
-        <w:rPr>
-          <w:rFonts w:ascii="Arial" w:hAnsi="Arial"/>
-          <w:sz w:val="24"/>
-          <w:lang w:val="es-ES_tradnl"/>
-        </w:rPr>
-        <w:t>Nicoliello</w:t>
-      </w:r>
-      <w:proofErr w:type="spellEnd"/>
-      <w:r>
-        <w:rPr>
-          <w:rFonts w:ascii="Arial" w:hAnsi="Arial"/>
-          <w:sz w:val="24"/>
-          <w:lang w:val="es-ES_tradnl"/>
-        </w:rPr>
-        <w:t>, Pablo Fabián.</w:t>
+        <w:t>Apellido y nombre: Nicoliello, Pablo Fabián.</w:t>
       </w:r>
     </w:p>
     <w:p>
@@ -470,12 +444,6 @@
         <w:gridCol w:w="8927"/>
       </w:tblGrid>
       <w:tr>
-        <w:tblPrEx>
-          <w:tblCellMar>
-            <w:top w:w="0" w:type="dxa"/>
-            <w:bottom w:w="0" w:type="dxa"/>
-          </w:tblCellMar>
-        </w:tblPrEx>
         <w:tc>
           <w:tcPr>
             <w:tcW w:w="8927" w:type="dxa"/>
@@ -670,12 +638,6 @@
         <w:gridCol w:w="8927"/>
       </w:tblGrid>
       <w:tr>
-        <w:tblPrEx>
-          <w:tblCellMar>
-            <w:top w:w="0" w:type="dxa"/>
-            <w:bottom w:w="0" w:type="dxa"/>
-          </w:tblCellMar>
-        </w:tblPrEx>
         <w:tc>
           <w:tcPr>
             <w:tcW w:w="8927" w:type="dxa"/>
@@ -729,7 +691,6 @@
         </w:rPr>
         <w:tab/>
       </w:r>
-      <w:proofErr w:type="spellStart"/>
       <w:r>
         <w:rPr>
           <w:rFonts w:ascii="Arial" w:hAnsi="Arial"/>
@@ -738,10 +699,11 @@
           <w:sz w:val="24"/>
           <w:lang w:val="en-US"/>
         </w:rPr>
-        <w:t>Inglés</w:t>
-      </w:r>
-      <w:proofErr w:type="spellEnd"/>
-      <w:r>
+        <w:t>Inglés – nivel intermedio</w:t>
+      </w:r>
+    </w:p>
+    <w:p>
+      <w:pPr>
         <w:rPr>
           <w:rFonts w:ascii="Arial" w:hAnsi="Arial"/>
           <w:b/>
@@ -749,9 +711,7 @@
           <w:sz w:val="24"/>
           <w:lang w:val="en-US"/>
         </w:rPr>
-        <w:t xml:space="preserve"> – </w:t>
-      </w:r>
-      <w:proofErr w:type="spellStart"/>
+      </w:pPr>
       <w:r>
         <w:rPr>
           <w:rFonts w:ascii="Arial" w:hAnsi="Arial"/>
@@ -760,108 +720,9 @@
           <w:sz w:val="24"/>
           <w:lang w:val="en-US"/>
         </w:rPr>
-        <w:t>nivel</w:t>
-      </w:r>
-      <w:proofErr w:type="spellEnd"/>
-      <w:r>
-        <w:rPr>
-          <w:rFonts w:ascii="Arial" w:hAnsi="Arial"/>
-          <w:b/>
-          <w:i/>
-          <w:sz w:val="24"/>
-          <w:lang w:val="en-US"/>
-        </w:rPr>
-        <w:t xml:space="preserve"> </w:t>
-      </w:r>
-      <w:proofErr w:type="spellStart"/>
-      <w:r>
-        <w:rPr>
-          <w:rFonts w:ascii="Arial" w:hAnsi="Arial"/>
-          <w:b/>
-          <w:i/>
-          <w:sz w:val="24"/>
-          <w:lang w:val="en-US"/>
-        </w:rPr>
-        <w:t>intermedio</w:t>
-      </w:r>
-      <w:proofErr w:type="spellEnd"/>
-    </w:p>
-    <w:p>
-      <w:pPr>
-        <w:rPr>
-          <w:rFonts w:ascii="Arial" w:hAnsi="Arial"/>
-          <w:b/>
-          <w:i/>
-          <w:sz w:val="24"/>
-          <w:lang w:val="en-US"/>
-        </w:rPr>
-      </w:pPr>
-      <w:r>
-        <w:rPr>
-          <w:rFonts w:ascii="Arial" w:hAnsi="Arial"/>
-          <w:b/>
-          <w:i/>
-          <w:sz w:val="24"/>
-          <w:lang w:val="en-US"/>
-        </w:rPr>
         <w:tab/>
-      </w:r>
-      <w:proofErr w:type="spellStart"/>
-      <w:r>
-        <w:rPr>
-          <w:rFonts w:ascii="Arial" w:hAnsi="Arial"/>
-          <w:b/>
-          <w:i/>
-          <w:sz w:val="24"/>
-          <w:lang w:val="en-US"/>
-        </w:rPr>
-        <w:t>Italiano</w:t>
-      </w:r>
-      <w:proofErr w:type="spellEnd"/>
-      <w:r>
-        <w:rPr>
-          <w:rFonts w:ascii="Arial" w:hAnsi="Arial"/>
-          <w:b/>
-          <w:i/>
-          <w:sz w:val="24"/>
-          <w:lang w:val="en-US"/>
-        </w:rPr>
-        <w:t xml:space="preserve"> – </w:t>
-      </w:r>
-      <w:proofErr w:type="spellStart"/>
-      <w:r>
-        <w:rPr>
-          <w:rFonts w:ascii="Arial" w:hAnsi="Arial"/>
-          <w:b/>
-          <w:i/>
-          <w:sz w:val="24"/>
-          <w:lang w:val="en-US"/>
-        </w:rPr>
-        <w:t>Nivel</w:t>
-      </w:r>
-      <w:proofErr w:type="spellEnd"/>
-      <w:r>
-        <w:rPr>
-          <w:rFonts w:ascii="Arial" w:hAnsi="Arial"/>
-          <w:b/>
-          <w:i/>
-          <w:sz w:val="24"/>
-          <w:lang w:val="en-US"/>
-        </w:rPr>
-        <w:t xml:space="preserve"> </w:t>
-      </w:r>
-      <w:proofErr w:type="spellStart"/>
-      <w:r>
-        <w:rPr>
-          <w:rFonts w:ascii="Arial" w:hAnsi="Arial"/>
-          <w:b/>
-          <w:i/>
-          <w:sz w:val="24"/>
-          <w:lang w:val="en-US"/>
-        </w:rPr>
-        <w:t>básico</w:t>
-      </w:r>
-      <w:proofErr w:type="spellEnd"/>
+        <w:t>Italiano – Nivel básico</w:t>
+      </w:r>
     </w:p>
     <w:p>
       <w:pPr>
@@ -979,12 +840,6 @@
         <w:gridCol w:w="8927"/>
       </w:tblGrid>
       <w:tr>
-        <w:tblPrEx>
-          <w:tblCellMar>
-            <w:top w:w="0" w:type="dxa"/>
-            <w:bottom w:w="0" w:type="dxa"/>
-          </w:tblCellMar>
-        </w:tblPrEx>
         <w:tc>
           <w:tcPr>
             <w:tcW w:w="8927" w:type="dxa"/>
@@ -1037,21 +892,157 @@
         <w:rPr>
           <w:rFonts w:ascii="Arial" w:hAnsi="Arial"/>
           <w:sz w:val="24"/>
-          <w:lang w:val="es-ES_tradnl"/>
-        </w:rPr>
-      </w:pPr>
-      <w:r>
-        <w:rPr>
-          <w:rFonts w:ascii="Arial" w:hAnsi="Arial"/>
-          <w:sz w:val="24"/>
-          <w:lang w:val="es-ES_tradnl"/>
-        </w:rPr>
-        <w:t>Año 2003: Universidad Tecnológica Nacional</w:t>
-      </w:r>
-    </w:p>
-    <w:p>
-      <w:pPr>
-        <w:ind w:left="705"/>
+          <w:lang w:val="es-AR"/>
+        </w:rPr>
+      </w:pPr>
+      <w:r>
+        <w:rPr>
+          <w:rFonts w:ascii="Arial" w:hAnsi="Arial"/>
+          <w:sz w:val="24"/>
+          <w:lang w:val="es-AR"/>
+        </w:rPr>
+        <w:t>Año 2010: Dicsys</w:t>
+      </w:r>
+    </w:p>
+    <w:p>
+      <w:pPr>
+        <w:ind w:firstLine="708"/>
+        <w:rPr>
+          <w:rFonts w:ascii="Arial" w:hAnsi="Arial"/>
+          <w:b/>
+          <w:i/>
+          <w:sz w:val="24"/>
+          <w:lang w:val="en-US"/>
+        </w:rPr>
+      </w:pPr>
+      <w:r>
+        <w:rPr>
+          <w:rFonts w:ascii="Arial" w:hAnsi="Arial"/>
+          <w:b/>
+          <w:i/>
+          <w:sz w:val="24"/>
+          <w:lang w:val="en-US"/>
+        </w:rPr>
+        <w:t>Business Intelligence – Pentaho and MicroStrategy tools.</w:t>
+      </w:r>
+    </w:p>
+    <w:p>
+      <w:pPr>
+        <w:rPr>
+          <w:rFonts w:ascii="Arial" w:hAnsi="Arial"/>
+          <w:b/>
+          <w:i/>
+          <w:sz w:val="24"/>
+          <w:lang w:val="en-US"/>
+        </w:rPr>
+      </w:pPr>
+    </w:p>
+    <w:p>
+      <w:pPr>
+        <w:rPr>
+          <w:rFonts w:ascii="Arial" w:hAnsi="Arial"/>
+          <w:sz w:val="24"/>
+          <w:lang w:val="en-US"/>
+        </w:rPr>
+      </w:pPr>
+      <w:r>
+        <w:rPr>
+          <w:rFonts w:ascii="Arial" w:hAnsi="Arial"/>
+          <w:sz w:val="24"/>
+          <w:lang w:val="en-US"/>
+        </w:rPr>
+        <w:t>Año 2009: Hewlett Packard Argentina</w:t>
+      </w:r>
+    </w:p>
+    <w:p>
+      <w:pPr>
+        <w:ind w:firstLine="708"/>
+        <w:rPr>
+          <w:rFonts w:ascii="Arial" w:hAnsi="Arial"/>
+          <w:b/>
+          <w:i/>
+          <w:sz w:val="24"/>
+          <w:lang w:val="en-US"/>
+        </w:rPr>
+      </w:pPr>
+      <w:r>
+        <w:rPr>
+          <w:rFonts w:ascii="Arial" w:hAnsi="Arial"/>
+          <w:b/>
+          <w:i/>
+          <w:sz w:val="24"/>
+          <w:lang w:val="en-US"/>
+        </w:rPr>
+        <w:t>Microfocus Borland StarTeam (CM tools, repository), CaliberRM</w:t>
+      </w:r>
+    </w:p>
+    <w:p>
+      <w:pPr>
+        <w:rPr>
+          <w:rFonts w:ascii="Arial" w:hAnsi="Arial"/>
+          <w:b/>
+          <w:i/>
+          <w:sz w:val="24"/>
+          <w:lang w:val="en-US"/>
+        </w:rPr>
+      </w:pPr>
+      <w:r>
+        <w:rPr>
+          <w:rFonts w:ascii="Arial" w:hAnsi="Arial"/>
+          <w:b/>
+          <w:i/>
+          <w:sz w:val="24"/>
+          <w:lang w:val="en-US"/>
+        </w:rPr>
+        <w:t>(Requirement specification management), Together (UML diagrams). HP</w:t>
+      </w:r>
+      <w:r>
+        <w:rPr>
+          <w:rFonts w:ascii="Arial" w:hAnsi="Arial"/>
+          <w:b/>
+          <w:i/>
+          <w:sz w:val="24"/>
+          <w:lang w:val="en-US"/>
+        </w:rPr>
+        <w:t xml:space="preserve"> </w:t>
+      </w:r>
+      <w:r>
+        <w:rPr>
+          <w:rFonts w:ascii="Arial" w:hAnsi="Arial"/>
+          <w:b/>
+          <w:i/>
+          <w:sz w:val="24"/>
+          <w:lang w:val="en-US"/>
+        </w:rPr>
+        <w:t>Quality Center (Tesing management tool). Sharepoint 2007.</w:t>
+      </w:r>
+    </w:p>
+    <w:p>
+      <w:pPr>
+        <w:rPr>
+          <w:lang w:val="en-US"/>
+        </w:rPr>
+      </w:pPr>
+    </w:p>
+    <w:p>
+      <w:pPr>
+        <w:rPr>
+          <w:rFonts w:ascii="Arial" w:hAnsi="Arial"/>
+          <w:sz w:val="24"/>
+          <w:lang w:val="es-ES_tradnl"/>
+        </w:rPr>
+      </w:pPr>
+      <w:r>
+        <w:rPr>
+          <w:rFonts w:ascii="Arial" w:hAnsi="Arial"/>
+          <w:sz w:val="24"/>
+          <w:lang w:val="es-ES_tradnl"/>
+        </w:rPr>
+        <w:t>Año 2009: Universidad Tecnológica Nacional</w:t>
+      </w:r>
+    </w:p>
+    <w:p>
+      <w:pPr>
         <w:rPr>
           <w:rFonts w:ascii="Arial" w:hAnsi="Arial"/>
           <w:b/>
@@ -1065,6 +1056,14 @@
       <w:r>
         <w:rPr>
           <w:rFonts w:ascii="Arial" w:hAnsi="Arial"/>
+          <w:sz w:val="24"/>
+          <w:lang w:val="es-ES_tradnl"/>
+        </w:rPr>
+        <w:tab/>
+      </w:r>
+      <w:r>
+        <w:rPr>
+          <w:rFonts w:ascii="Arial" w:hAnsi="Arial"/>
           <w:b/>
           <w:bCs/>
           <w:i/>
@@ -1072,9 +1071,36 @@
           <w:sz w:val="24"/>
           <w:lang w:val="es-ES_tradnl"/>
         </w:rPr>
-        <w:t>Lenguaje Java, especialización en algoritmos y estructuras de datos complejas</w:t>
-      </w:r>
-      <w:r>
+        <w:t>Lenguaje de Modelado Unificado 2.0</w:t>
+      </w:r>
+    </w:p>
+    <w:p>
+      <w:pPr>
+        <w:rPr>
+          <w:lang w:val="es-ES_tradnl"/>
+        </w:rPr>
+      </w:pPr>
+    </w:p>
+    <w:p>
+      <w:pPr>
+        <w:rPr>
+          <w:rFonts w:ascii="Arial" w:hAnsi="Arial"/>
+          <w:sz w:val="24"/>
+          <w:lang w:val="es-AR"/>
+        </w:rPr>
+      </w:pPr>
+      <w:r>
+        <w:rPr>
+          <w:rFonts w:ascii="Arial" w:hAnsi="Arial"/>
+          <w:sz w:val="24"/>
+          <w:lang w:val="es-AR"/>
+        </w:rPr>
+        <w:t>Año 2007: Dicicom S.A.</w:t>
+      </w:r>
+    </w:p>
+    <w:p>
+      <w:pPr>
+        <w:ind w:left="705"/>
         <w:rPr>
           <w:rFonts w:ascii="Arial" w:hAnsi="Arial"/>
           <w:b/>
@@ -1082,30 +1108,10 @@
           <w:i/>
           <w:iCs/>
           <w:sz w:val="24"/>
-          <w:lang w:val="es-ES_tradnl"/>
-        </w:rPr>
-        <w:t>.</w:t>
-      </w:r>
-    </w:p>
-    <w:p>
-      <w:pPr>
-        <w:rPr>
-          <w:rFonts w:ascii="Arial" w:hAnsi="Arial"/>
-          <w:sz w:val="24"/>
-          <w:lang w:val="es-ES_tradnl"/>
-        </w:rPr>
-      </w:pPr>
-    </w:p>
-    <w:p>
-      <w:pPr>
-        <w:pStyle w:val="Textoindependiente"/>
-      </w:pPr>
-      <w:r>
-        <w:t>Año 2004: Instituto AES – Córdoba.</w:t>
-      </w:r>
-    </w:p>
-    <w:p>
-      <w:pPr>
+          <w:lang w:val="es-AR"/>
+        </w:rPr>
+      </w:pPr>
+      <w:r>
         <w:rPr>
           <w:rFonts w:ascii="Arial" w:hAnsi="Arial"/>
           <w:b/>
@@ -1113,18 +1119,125 @@
           <w:i/>
           <w:iCs/>
           <w:sz w:val="24"/>
-          <w:lang w:val="es-ES_tradnl"/>
-        </w:rPr>
-      </w:pPr>
-      <w:r>
-        <w:rPr>
-          <w:rFonts w:ascii="Arial" w:hAnsi="Arial"/>
-          <w:sz w:val="24"/>
-          <w:lang w:val="es-ES_tradnl"/>
+          <w:lang w:val="es-AR"/>
+        </w:rPr>
+        <w:t>Introducción a BEA Workshop e Integration.</w:t>
+      </w:r>
+    </w:p>
+    <w:p>
+      <w:pPr>
+        <w:rPr>
+          <w:rFonts w:ascii="Arial" w:hAnsi="Arial"/>
+          <w:sz w:val="24"/>
+          <w:lang w:val="es-AR"/>
+        </w:rPr>
+      </w:pPr>
+    </w:p>
+    <w:p>
+      <w:pPr>
+        <w:rPr>
+          <w:lang w:val="en-US"/>
+        </w:rPr>
+      </w:pPr>
+      <w:r>
+        <w:rPr>
+          <w:rFonts w:ascii="Arial" w:hAnsi="Arial"/>
+          <w:sz w:val="24"/>
+          <w:lang w:val="en-US"/>
+        </w:rPr>
+        <w:t xml:space="preserve">Año 2007: </w:t>
+      </w:r>
+      <w:r>
+        <w:rPr>
+          <w:rFonts w:ascii="Arial" w:hAnsi="Arial"/>
+          <w:sz w:val="24"/>
+          <w:lang w:val="en-US"/>
+        </w:rPr>
+        <w:t>EDS, an HP Company</w:t>
+      </w:r>
+      <w:r>
+        <w:rPr>
+          <w:rFonts w:ascii="Arial" w:hAnsi="Arial"/>
+          <w:sz w:val="24"/>
+          <w:lang w:val="en-US"/>
+        </w:rPr>
+        <w:br/>
+      </w:r>
+      <w:r>
+        <w:rPr>
+          <w:rFonts w:ascii="Arial" w:hAnsi="Arial"/>
+          <w:sz w:val="24"/>
+          <w:lang w:val="en-US"/>
         </w:rPr>
         <w:tab/>
       </w:r>
       <w:r>
+        <w:rPr>
+          <w:rFonts w:ascii="Arial" w:hAnsi="Arial"/>
+          <w:b/>
+          <w:i/>
+          <w:sz w:val="24"/>
+          <w:lang w:val="en-US"/>
+        </w:rPr>
+        <w:t>Struts, Hibernate, JSF, Servlets, Web Services, RMI, C</w:t>
+      </w:r>
+      <w:r>
+        <w:rPr>
+          <w:rFonts w:ascii="Arial" w:hAnsi="Arial"/>
+          <w:b/>
+          <w:i/>
+          <w:sz w:val="24"/>
+          <w:lang w:val="en-US"/>
+        </w:rPr>
+        <w:t>ORBA/</w:t>
+      </w:r>
+      <w:r>
+        <w:rPr>
+          <w:rFonts w:ascii="Arial" w:hAnsi="Arial"/>
+          <w:b/>
+          <w:i/>
+          <w:sz w:val="24"/>
+          <w:lang w:val="en-US"/>
+        </w:rPr>
+        <w:t>IIOP</w:t>
+      </w:r>
+      <w:r>
+        <w:rPr>
+          <w:rFonts w:ascii="Arial" w:hAnsi="Arial"/>
+          <w:b/>
+          <w:i/>
+          <w:sz w:val="24"/>
+          <w:lang w:val="en-US"/>
+        </w:rPr>
+        <w:t>.</w:t>
+      </w:r>
+    </w:p>
+    <w:p>
+      <w:pPr>
+        <w:rPr>
+          <w:lang w:val="en-US"/>
+        </w:rPr>
+      </w:pPr>
+    </w:p>
+    <w:p>
+      <w:pPr>
+        <w:rPr>
+          <w:rFonts w:ascii="Arial" w:hAnsi="Arial"/>
+          <w:sz w:val="24"/>
+          <w:lang w:val="es-ES_tradnl"/>
+        </w:rPr>
+      </w:pPr>
+      <w:r>
+        <w:rPr>
+          <w:rFonts w:ascii="Arial" w:hAnsi="Arial"/>
+          <w:sz w:val="24"/>
+          <w:lang w:val="es-ES_tradnl"/>
+        </w:rPr>
+        <w:t>Año 2006: Vates S.A.</w:t>
+      </w:r>
+    </w:p>
+    <w:p>
+      <w:pPr>
         <w:rPr>
           <w:rFonts w:ascii="Arial" w:hAnsi="Arial"/>
           <w:b/>
@@ -1134,7 +1247,14 @@
           <w:sz w:val="24"/>
           <w:lang w:val="es-ES_tradnl"/>
         </w:rPr>
-        <w:t>Curso de Reparación y Mantenimiento de PC y Redes</w:t>
+      </w:pPr>
+      <w:r>
+        <w:rPr>
+          <w:rFonts w:ascii="Arial" w:hAnsi="Arial"/>
+          <w:sz w:val="24"/>
+          <w:lang w:val="es-ES_tradnl"/>
+        </w:rPr>
+        <w:tab/>
       </w:r>
       <w:r>
         <w:rPr>
@@ -1146,37 +1266,38 @@
           <w:sz w:val="24"/>
           <w:lang w:val="es-ES_tradnl"/>
         </w:rPr>
-        <w:t>.</w:t>
-      </w:r>
-    </w:p>
-    <w:p>
-      <w:pPr>
-        <w:rPr>
-          <w:rFonts w:ascii="Arial" w:hAnsi="Arial"/>
-          <w:sz w:val="24"/>
-          <w:lang w:val="es-ES_tradnl"/>
-        </w:rPr>
-      </w:pPr>
-    </w:p>
-    <w:p>
-      <w:pPr>
-        <w:rPr>
-          <w:rFonts w:ascii="Arial" w:hAnsi="Arial"/>
-          <w:sz w:val="24"/>
-          <w:lang w:val="es-ES_tradnl"/>
-        </w:rPr>
-      </w:pPr>
-      <w:r>
-        <w:rPr>
-          <w:rFonts w:ascii="Arial" w:hAnsi="Arial"/>
-          <w:sz w:val="24"/>
-          <w:lang w:val="es-ES_tradnl"/>
-        </w:rPr>
-        <w:t>Año 2005: Universidad Tecnológica Nacional</w:t>
-      </w:r>
-    </w:p>
-    <w:p>
-      <w:pPr>
+        <w:t>Capacitación en CMMi3, Metodologías de Pruebas de Software.</w:t>
+      </w:r>
+    </w:p>
+    <w:p>
+      <w:pPr>
+        <w:rPr>
+          <w:rFonts w:ascii="Arial" w:hAnsi="Arial"/>
+          <w:sz w:val="24"/>
+          <w:lang w:val="es-ES_tradnl"/>
+        </w:rPr>
+      </w:pPr>
+    </w:p>
+    <w:p>
+      <w:pPr>
+        <w:rPr>
+          <w:rFonts w:ascii="Arial" w:hAnsi="Arial"/>
+          <w:sz w:val="24"/>
+          <w:lang w:val="es-ES_tradnl"/>
+        </w:rPr>
+      </w:pPr>
+      <w:r>
+        <w:rPr>
+          <w:rFonts w:ascii="Arial" w:hAnsi="Arial"/>
+          <w:sz w:val="24"/>
+          <w:lang w:val="es-ES_tradnl"/>
+        </w:rPr>
+        <w:t>Año 2006: Dicicom S.A.</w:t>
+      </w:r>
+    </w:p>
+    <w:p>
+      <w:pPr>
+        <w:ind w:left="705"/>
         <w:rPr>
           <w:rFonts w:ascii="Arial" w:hAnsi="Arial"/>
           <w:b/>
@@ -1190,14 +1311,6 @@
       <w:r>
         <w:rPr>
           <w:rFonts w:ascii="Arial" w:hAnsi="Arial"/>
-          <w:sz w:val="24"/>
-          <w:lang w:val="es-ES_tradnl"/>
-        </w:rPr>
-        <w:tab/>
-      </w:r>
-      <w:r>
-        <w:rPr>
-          <w:rFonts w:ascii="Arial" w:hAnsi="Arial"/>
           <w:b/>
           <w:bCs/>
           <w:i/>
@@ -1205,8 +1318,16 @@
           <w:sz w:val="24"/>
           <w:lang w:val="es-ES_tradnl"/>
         </w:rPr>
-        <w:t>Introducción a J2EE y herramientas IBM</w:t>
-      </w:r>
+        <w:t>Capacitación en Java/J2EE, Aplicaciones Web, Websphere, Hibernate, Struts.</w:t>
+      </w:r>
+    </w:p>
+    <w:p>
+      <w:pPr>
+        <w:ind w:firstLine="705"/>
+        <w:rPr>
+          <w:lang w:val="es-AR"/>
+        </w:rPr>
+      </w:pPr>
       <w:r>
         <w:rPr>
           <w:rFonts w:ascii="Arial" w:hAnsi="Arial"/>
@@ -1217,18 +1338,35 @@
           <w:sz w:val="24"/>
           <w:lang w:val="es-ES_tradnl"/>
         </w:rPr>
-        <w:t>.</w:t>
-      </w:r>
-    </w:p>
-    <w:p>
-      <w:pPr>
-        <w:rPr>
-          <w:rFonts w:ascii="Arial" w:hAnsi="Arial"/>
-          <w:sz w:val="24"/>
-          <w:lang w:val="es-ES_tradnl"/>
-        </w:rPr>
-      </w:pPr>
-      <w:r>
+        <w:t>Introducción a los Servicios Web y EJBs.</w:t>
+      </w:r>
+    </w:p>
+    <w:p>
+      <w:pPr>
+        <w:rPr>
+          <w:lang w:val="es-AR"/>
+        </w:rPr>
+      </w:pPr>
+    </w:p>
+    <w:p>
+      <w:pPr>
+        <w:rPr>
+          <w:rFonts w:ascii="Arial" w:hAnsi="Arial"/>
+          <w:sz w:val="24"/>
+          <w:lang w:val="es-ES_tradnl"/>
+        </w:rPr>
+      </w:pPr>
+      <w:r>
+        <w:rPr>
+          <w:rFonts w:ascii="Arial" w:hAnsi="Arial"/>
+          <w:sz w:val="24"/>
+          <w:lang w:val="es-ES_tradnl"/>
+        </w:rPr>
+        <w:t>Año 2005: Universidad Tecnológica Nacional</w:t>
+      </w:r>
+    </w:p>
+    <w:p>
+      <w:pPr>
         <w:rPr>
           <w:rFonts w:ascii="Arial" w:hAnsi="Arial"/>
           <w:b/>
@@ -1238,33 +1376,6 @@
           <w:sz w:val="24"/>
           <w:lang w:val="es-ES_tradnl"/>
         </w:rPr>
-        <w:tab/>
-      </w:r>
-    </w:p>
-    <w:p>
-      <w:pPr>
-        <w:rPr>
-          <w:rFonts w:ascii="Arial" w:hAnsi="Arial"/>
-          <w:sz w:val="24"/>
-          <w:lang w:val="es-ES_tradnl"/>
-        </w:rPr>
-      </w:pPr>
-      <w:r>
-        <w:rPr>
-          <w:rFonts w:ascii="Arial" w:hAnsi="Arial"/>
-          <w:sz w:val="24"/>
-          <w:lang w:val="es-ES_tradnl"/>
-        </w:rPr>
-        <w:t>Año 2005: Vates S.A.</w:t>
-      </w:r>
-    </w:p>
-    <w:p>
-      <w:pPr>
-        <w:rPr>
-          <w:rFonts w:ascii="Arial" w:hAnsi="Arial"/>
-          <w:sz w:val="24"/>
-          <w:lang w:val="es-ES_tradnl"/>
-        </w:rPr>
       </w:pPr>
       <w:r>
         <w:rPr>
@@ -1284,9 +1395,17 @@
           <w:sz w:val="24"/>
           <w:lang w:val="es-ES_tradnl"/>
         </w:rPr>
-        <w:t xml:space="preserve">Capacitación en PL/SQL, Oracle 10g, Oracle </w:t>
-      </w:r>
-      <w:proofErr w:type="spellStart"/>
+        <w:t>Introducción a J2EE y herramientas IBM.</w:t>
+      </w:r>
+    </w:p>
+    <w:p>
+      <w:pPr>
+        <w:rPr>
+          <w:rFonts w:ascii="Arial" w:hAnsi="Arial"/>
+          <w:sz w:val="24"/>
+          <w:lang w:val="es-ES_tradnl"/>
+        </w:rPr>
+      </w:pPr>
       <w:r>
         <w:rPr>
           <w:rFonts w:ascii="Arial" w:hAnsi="Arial"/>
@@ -1297,10 +1416,28 @@
           <w:sz w:val="24"/>
           <w:lang w:val="es-ES_tradnl"/>
         </w:rPr>
-        <w:t>FormBuilder</w:t>
-      </w:r>
-      <w:proofErr w:type="spellEnd"/>
-      <w:r>
+        <w:tab/>
+      </w:r>
+    </w:p>
+    <w:p>
+      <w:pPr>
+        <w:rPr>
+          <w:rFonts w:ascii="Arial" w:hAnsi="Arial"/>
+          <w:sz w:val="24"/>
+          <w:lang w:val="es-ES_tradnl"/>
+        </w:rPr>
+      </w:pPr>
+      <w:r>
+        <w:rPr>
+          <w:rFonts w:ascii="Arial" w:hAnsi="Arial"/>
+          <w:sz w:val="24"/>
+          <w:lang w:val="es-ES_tradnl"/>
+        </w:rPr>
+        <w:t>Año 2005: Vates S.A.</w:t>
+      </w:r>
+    </w:p>
+    <w:p>
+      <w:pPr>
         <w:rPr>
           <w:rFonts w:ascii="Arial" w:hAnsi="Arial"/>
           <w:b/>
@@ -1310,37 +1447,16 @@
           <w:sz w:val="24"/>
           <w:lang w:val="es-ES_tradnl"/>
         </w:rPr>
-        <w:t>.</w:t>
-      </w:r>
-    </w:p>
-    <w:p>
-      <w:pPr>
-        <w:rPr>
-          <w:rFonts w:ascii="Arial" w:hAnsi="Arial"/>
-          <w:sz w:val="24"/>
-          <w:lang w:val="es-ES_tradnl"/>
-        </w:rPr>
-      </w:pPr>
-    </w:p>
-    <w:p>
-      <w:pPr>
-        <w:rPr>
-          <w:rFonts w:ascii="Arial" w:hAnsi="Arial"/>
-          <w:sz w:val="24"/>
-          <w:lang w:val="es-ES_tradnl"/>
-        </w:rPr>
-      </w:pPr>
-      <w:r>
-        <w:rPr>
-          <w:rFonts w:ascii="Arial" w:hAnsi="Arial"/>
-          <w:sz w:val="24"/>
-          <w:lang w:val="es-ES_tradnl"/>
-        </w:rPr>
-        <w:t>Año 2006: Vates S.A.</w:t>
-      </w:r>
-    </w:p>
-    <w:p>
-      <w:pPr>
+      </w:pPr>
+      <w:r>
+        <w:rPr>
+          <w:rFonts w:ascii="Arial" w:hAnsi="Arial"/>
+          <w:sz w:val="24"/>
+          <w:lang w:val="es-ES_tradnl"/>
+        </w:rPr>
+        <w:tab/>
+      </w:r>
+      <w:r>
         <w:rPr>
           <w:rFonts w:ascii="Arial" w:hAnsi="Arial"/>
           <w:b/>
@@ -1350,16 +1466,11 @@
           <w:sz w:val="24"/>
           <w:lang w:val="es-ES_tradnl"/>
         </w:rPr>
-      </w:pPr>
-      <w:r>
-        <w:rPr>
-          <w:rFonts w:ascii="Arial" w:hAnsi="Arial"/>
-          <w:sz w:val="24"/>
-          <w:lang w:val="es-ES_tradnl"/>
-        </w:rPr>
-        <w:tab/>
-      </w:r>
-      <w:r>
+        <w:t>Capacitación en PL/SQL, Oracle 10g, Oracle FormBuilder.</w:t>
+      </w:r>
+    </w:p>
+    <w:p>
+      <w:pPr>
         <w:rPr>
           <w:rFonts w:ascii="Arial" w:hAnsi="Arial"/>
           <w:b/>
@@ -1369,9 +1480,18 @@
           <w:sz w:val="24"/>
           <w:lang w:val="es-ES_tradnl"/>
         </w:rPr>
-        <w:t>Capacitación en CMMi3</w:t>
-      </w:r>
-      <w:r>
+      </w:pPr>
+    </w:p>
+    <w:p>
+      <w:pPr>
+        <w:pStyle w:val="Textoindependiente"/>
+      </w:pPr>
+      <w:r>
+        <w:t>Año 2004: Instituto AES – Córdoba.</w:t>
+      </w:r>
+    </w:p>
+    <w:p>
+      <w:pPr>
         <w:rPr>
           <w:rFonts w:ascii="Arial" w:hAnsi="Arial"/>
           <w:b/>
@@ -1381,7 +1501,14 @@
           <w:sz w:val="24"/>
           <w:lang w:val="es-ES_tradnl"/>
         </w:rPr>
-        <w:t>, Metodologías de Pruebas de Software</w:t>
+      </w:pPr>
+      <w:r>
+        <w:rPr>
+          <w:rFonts w:ascii="Arial" w:hAnsi="Arial"/>
+          <w:sz w:val="24"/>
+          <w:lang w:val="es-ES_tradnl"/>
+        </w:rPr>
+        <w:tab/>
       </w:r>
       <w:r>
         <w:rPr>
@@ -1393,56 +1520,11 @@
           <w:sz w:val="24"/>
           <w:lang w:val="es-ES_tradnl"/>
         </w:rPr>
-        <w:t>.</w:t>
-      </w:r>
-    </w:p>
-    <w:p>
-      <w:pPr>
-        <w:rPr>
-          <w:rFonts w:ascii="Arial" w:hAnsi="Arial"/>
-          <w:sz w:val="24"/>
-          <w:lang w:val="es-ES_tradnl"/>
-        </w:rPr>
-      </w:pPr>
-    </w:p>
-    <w:p>
-      <w:pPr>
-        <w:rPr>
-          <w:rFonts w:ascii="Arial" w:hAnsi="Arial"/>
-          <w:sz w:val="24"/>
-          <w:lang w:val="es-ES_tradnl"/>
-        </w:rPr>
-      </w:pPr>
-      <w:r>
-        <w:rPr>
-          <w:rFonts w:ascii="Arial" w:hAnsi="Arial"/>
-          <w:sz w:val="24"/>
-          <w:lang w:val="es-ES_tradnl"/>
-        </w:rPr>
-        <w:t xml:space="preserve">Año 2006: </w:t>
-      </w:r>
-      <w:proofErr w:type="spellStart"/>
-      <w:r>
-        <w:rPr>
-          <w:rFonts w:ascii="Arial" w:hAnsi="Arial"/>
-          <w:sz w:val="24"/>
-          <w:lang w:val="es-ES_tradnl"/>
-        </w:rPr>
-        <w:t>Dicicom</w:t>
-      </w:r>
-      <w:proofErr w:type="spellEnd"/>
-      <w:r>
-        <w:rPr>
-          <w:rFonts w:ascii="Arial" w:hAnsi="Arial"/>
-          <w:sz w:val="24"/>
-          <w:lang w:val="es-ES_tradnl"/>
-        </w:rPr>
-        <w:t xml:space="preserve"> S.A.</w:t>
-      </w:r>
-    </w:p>
-    <w:p>
-      <w:pPr>
-        <w:ind w:left="705"/>
+        <w:t>Curso de Reparación y Mantenimiento de PC y Redes.</w:t>
+      </w:r>
+    </w:p>
+    <w:p>
+      <w:pPr>
         <w:rPr>
           <w:rFonts w:ascii="Arial" w:hAnsi="Arial"/>
           <w:b/>
@@ -1453,7 +1535,29 @@
           <w:lang w:val="es-ES_tradnl"/>
         </w:rPr>
       </w:pPr>
-      <w:r>
+      <w:bookmarkStart w:id="0" w:name="_GoBack"/>
+      <w:bookmarkEnd w:id="0"/>
+    </w:p>
+    <w:p>
+      <w:pPr>
+        <w:rPr>
+          <w:rFonts w:ascii="Arial" w:hAnsi="Arial"/>
+          <w:sz w:val="24"/>
+          <w:lang w:val="es-ES_tradnl"/>
+        </w:rPr>
+      </w:pPr>
+      <w:r>
+        <w:rPr>
+          <w:rFonts w:ascii="Arial" w:hAnsi="Arial"/>
+          <w:sz w:val="24"/>
+          <w:lang w:val="es-ES_tradnl"/>
+        </w:rPr>
+        <w:t>Año 2003: Universidad Tecnológica Nacional</w:t>
+      </w:r>
+    </w:p>
+    <w:p>
+      <w:pPr>
+        <w:ind w:left="705"/>
         <w:rPr>
           <w:rFonts w:ascii="Arial" w:hAnsi="Arial"/>
           <w:b/>
@@ -1463,9 +1567,7 @@
           <w:sz w:val="24"/>
           <w:lang w:val="es-ES_tradnl"/>
         </w:rPr>
-        <w:t xml:space="preserve">Capacitación en Java/J2EE, Aplicaciones Web, </w:t>
-      </w:r>
-      <w:proofErr w:type="spellStart"/>
+      </w:pPr>
       <w:r>
         <w:rPr>
           <w:rFonts w:ascii="Arial" w:hAnsi="Arial"/>
@@ -1476,709 +1578,12 @@
           <w:sz w:val="24"/>
           <w:lang w:val="es-ES_tradnl"/>
         </w:rPr>
-        <w:t>Websphere</w:t>
-      </w:r>
-      <w:proofErr w:type="spellEnd"/>
-      <w:r>
-        <w:rPr>
-          <w:rFonts w:ascii="Arial" w:hAnsi="Arial"/>
-          <w:b/>
-          <w:bCs/>
-          <w:i/>
-          <w:iCs/>
-          <w:sz w:val="24"/>
-          <w:lang w:val="es-ES_tradnl"/>
-        </w:rPr>
-        <w:t xml:space="preserve">, </w:t>
-      </w:r>
-      <w:proofErr w:type="spellStart"/>
-      <w:r>
-        <w:rPr>
-          <w:rFonts w:ascii="Arial" w:hAnsi="Arial"/>
-          <w:b/>
-          <w:bCs/>
-          <w:i/>
-          <w:iCs/>
-          <w:sz w:val="24"/>
-          <w:lang w:val="es-ES_tradnl"/>
-        </w:rPr>
-        <w:t>Hibernate</w:t>
-      </w:r>
-      <w:proofErr w:type="spellEnd"/>
-      <w:r>
-        <w:rPr>
-          <w:rFonts w:ascii="Arial" w:hAnsi="Arial"/>
-          <w:b/>
-          <w:bCs/>
-          <w:i/>
-          <w:iCs/>
-          <w:sz w:val="24"/>
-          <w:lang w:val="es-ES_tradnl"/>
-        </w:rPr>
-        <w:t xml:space="preserve">, </w:t>
-      </w:r>
-      <w:proofErr w:type="spellStart"/>
-      <w:r>
-        <w:rPr>
-          <w:rFonts w:ascii="Arial" w:hAnsi="Arial"/>
-          <w:b/>
-          <w:bCs/>
-          <w:i/>
-          <w:iCs/>
-          <w:sz w:val="24"/>
-          <w:lang w:val="es-ES_tradnl"/>
-        </w:rPr>
-        <w:t>Struts</w:t>
-      </w:r>
-      <w:proofErr w:type="spellEnd"/>
-      <w:r>
-        <w:rPr>
-          <w:rFonts w:ascii="Arial" w:hAnsi="Arial"/>
-          <w:b/>
-          <w:bCs/>
-          <w:i/>
-          <w:iCs/>
-          <w:sz w:val="24"/>
-          <w:lang w:val="es-ES_tradnl"/>
-        </w:rPr>
-        <w:t>.</w:t>
-      </w:r>
-    </w:p>
-    <w:p>
-      <w:pPr>
-        <w:ind w:left="705"/>
-        <w:rPr>
-          <w:rFonts w:ascii="Arial" w:hAnsi="Arial"/>
-          <w:b/>
-          <w:bCs/>
-          <w:i/>
-          <w:iCs/>
-          <w:sz w:val="24"/>
-          <w:lang w:val="es-ES_tradnl"/>
-        </w:rPr>
-      </w:pPr>
-      <w:r>
-        <w:rPr>
-          <w:rFonts w:ascii="Arial" w:hAnsi="Arial"/>
-          <w:b/>
-          <w:bCs/>
-          <w:i/>
-          <w:iCs/>
-          <w:sz w:val="24"/>
-          <w:lang w:val="es-ES_tradnl"/>
-        </w:rPr>
-        <w:t xml:space="preserve">Introducción a los Servicios Web y </w:t>
-      </w:r>
-      <w:proofErr w:type="spellStart"/>
-      <w:r>
-        <w:rPr>
-          <w:rFonts w:ascii="Arial" w:hAnsi="Arial"/>
-          <w:b/>
-          <w:bCs/>
-          <w:i/>
-          <w:iCs/>
-          <w:sz w:val="24"/>
-          <w:lang w:val="es-ES_tradnl"/>
-        </w:rPr>
-        <w:t>EJBs</w:t>
-      </w:r>
-      <w:proofErr w:type="spellEnd"/>
-      <w:r>
-        <w:rPr>
-          <w:rFonts w:ascii="Arial" w:hAnsi="Arial"/>
-          <w:b/>
-          <w:bCs/>
-          <w:i/>
-          <w:iCs/>
-          <w:sz w:val="24"/>
-          <w:lang w:val="es-ES_tradnl"/>
-        </w:rPr>
-        <w:t>.</w:t>
-      </w:r>
-    </w:p>
-    <w:p>
-      <w:pPr>
-        <w:rPr>
-          <w:rFonts w:ascii="Arial" w:hAnsi="Arial"/>
-          <w:sz w:val="24"/>
-          <w:lang w:val="es-ES_tradnl"/>
-        </w:rPr>
-      </w:pPr>
-    </w:p>
-    <w:p>
-      <w:pPr>
-        <w:rPr>
-          <w:rFonts w:ascii="Arial" w:hAnsi="Arial"/>
-          <w:sz w:val="24"/>
-          <w:lang w:val="es-ES_tradnl"/>
-        </w:rPr>
-      </w:pPr>
-      <w:r>
-        <w:rPr>
-          <w:rFonts w:ascii="Arial" w:hAnsi="Arial"/>
-          <w:sz w:val="24"/>
-          <w:lang w:val="es-ES_tradnl"/>
-        </w:rPr>
-        <w:t xml:space="preserve">Año 2007: </w:t>
-      </w:r>
-      <w:proofErr w:type="spellStart"/>
-      <w:r>
-        <w:rPr>
-          <w:rFonts w:ascii="Arial" w:hAnsi="Arial"/>
-          <w:sz w:val="24"/>
-          <w:lang w:val="es-ES_tradnl"/>
-        </w:rPr>
-        <w:t>Dicicom</w:t>
-      </w:r>
-      <w:proofErr w:type="spellEnd"/>
-      <w:r>
-        <w:rPr>
-          <w:rFonts w:ascii="Arial" w:hAnsi="Arial"/>
-          <w:sz w:val="24"/>
-          <w:lang w:val="es-ES_tradnl"/>
-        </w:rPr>
-        <w:t xml:space="preserve"> S.A.</w:t>
-      </w:r>
-    </w:p>
-    <w:p>
-      <w:pPr>
-        <w:ind w:left="705"/>
-        <w:rPr>
-          <w:rFonts w:ascii="Arial" w:hAnsi="Arial"/>
-          <w:b/>
-          <w:bCs/>
-          <w:i/>
-          <w:iCs/>
-          <w:sz w:val="24"/>
-          <w:lang w:val="en-US"/>
-        </w:rPr>
-      </w:pPr>
-      <w:proofErr w:type="spellStart"/>
-      <w:proofErr w:type="gramStart"/>
-      <w:r>
-        <w:rPr>
-          <w:rFonts w:ascii="Arial" w:hAnsi="Arial"/>
-          <w:b/>
-          <w:bCs/>
-          <w:i/>
-          <w:iCs/>
-          <w:sz w:val="24"/>
-          <w:lang w:val="en-US"/>
-        </w:rPr>
-        <w:t>Introducción</w:t>
-      </w:r>
-      <w:proofErr w:type="spellEnd"/>
-      <w:r>
-        <w:rPr>
-          <w:rFonts w:ascii="Arial" w:hAnsi="Arial"/>
-          <w:b/>
-          <w:bCs/>
-          <w:i/>
-          <w:iCs/>
-          <w:sz w:val="24"/>
-          <w:lang w:val="en-US"/>
-        </w:rPr>
-        <w:t xml:space="preserve"> a BEA Workshop e Integration</w:t>
-      </w:r>
-      <w:r>
-        <w:rPr>
-          <w:rFonts w:ascii="Arial" w:hAnsi="Arial"/>
-          <w:b/>
-          <w:bCs/>
-          <w:i/>
-          <w:iCs/>
-          <w:sz w:val="24"/>
-          <w:lang w:val="en-US"/>
-        </w:rPr>
-        <w:t>.</w:t>
-      </w:r>
-      <w:proofErr w:type="gramEnd"/>
-    </w:p>
-    <w:p>
-      <w:pPr>
-        <w:rPr>
-          <w:rFonts w:ascii="Arial" w:hAnsi="Arial"/>
-          <w:sz w:val="24"/>
-          <w:lang w:val="en-US"/>
-        </w:rPr>
-      </w:pPr>
-    </w:p>
-    <w:p>
-      <w:pPr>
-        <w:rPr>
-          <w:rFonts w:ascii="Arial" w:hAnsi="Arial"/>
-          <w:b/>
-          <w:i/>
-          <w:sz w:val="24"/>
-          <w:lang w:val="en-US"/>
-        </w:rPr>
-      </w:pPr>
-      <w:proofErr w:type="spellStart"/>
-      <w:r>
-        <w:rPr>
-          <w:rFonts w:ascii="Arial" w:hAnsi="Arial"/>
-          <w:sz w:val="24"/>
-          <w:lang w:val="en-US"/>
-        </w:rPr>
-        <w:t>Año</w:t>
-      </w:r>
-      <w:proofErr w:type="spellEnd"/>
-      <w:r>
-        <w:rPr>
-          <w:rFonts w:ascii="Arial" w:hAnsi="Arial"/>
-          <w:sz w:val="24"/>
-          <w:lang w:val="en-US"/>
-        </w:rPr>
-        <w:t xml:space="preserve"> 2007: </w:t>
-      </w:r>
-      <w:r>
-        <w:rPr>
-          <w:rFonts w:ascii="Arial" w:hAnsi="Arial"/>
-          <w:sz w:val="24"/>
-          <w:lang w:val="en-US"/>
-        </w:rPr>
-        <w:t>EDS, an HP Company</w:t>
-      </w:r>
-      <w:r>
-        <w:rPr>
-          <w:rFonts w:ascii="Arial" w:hAnsi="Arial"/>
-          <w:sz w:val="24"/>
-          <w:lang w:val="en-US"/>
-        </w:rPr>
-        <w:br/>
-      </w:r>
-      <w:r>
-        <w:rPr>
-          <w:rFonts w:ascii="Arial" w:hAnsi="Arial"/>
-          <w:sz w:val="24"/>
-          <w:lang w:val="en-US"/>
-        </w:rPr>
-        <w:tab/>
-      </w:r>
-      <w:r>
-        <w:rPr>
-          <w:rFonts w:ascii="Arial" w:hAnsi="Arial"/>
-          <w:b/>
-          <w:i/>
-          <w:sz w:val="24"/>
-          <w:lang w:val="en-US"/>
-        </w:rPr>
-        <w:t>Struts, Hibernate, JSF, Servlets, Web Services, RMI, C</w:t>
-      </w:r>
-      <w:r>
-        <w:rPr>
-          <w:rFonts w:ascii="Arial" w:hAnsi="Arial"/>
-          <w:b/>
-          <w:i/>
-          <w:sz w:val="24"/>
-          <w:lang w:val="en-US"/>
-        </w:rPr>
-        <w:t>ORBA/</w:t>
-      </w:r>
-      <w:r>
-        <w:rPr>
-          <w:rFonts w:ascii="Arial" w:hAnsi="Arial"/>
-          <w:b/>
-          <w:i/>
-          <w:sz w:val="24"/>
-          <w:lang w:val="en-US"/>
-        </w:rPr>
-        <w:t>IIOP</w:t>
-      </w:r>
-      <w:r>
-        <w:rPr>
-          <w:rFonts w:ascii="Arial" w:hAnsi="Arial"/>
-          <w:b/>
-          <w:i/>
-          <w:sz w:val="24"/>
-          <w:lang w:val="en-US"/>
-        </w:rPr>
-        <w:t>.</w:t>
-      </w:r>
-    </w:p>
-    <w:p>
-      <w:pPr>
-        <w:rPr>
-          <w:rFonts w:ascii="Arial" w:hAnsi="Arial"/>
-          <w:b/>
-          <w:i/>
-          <w:sz w:val="24"/>
-          <w:lang w:val="en-US"/>
-        </w:rPr>
-      </w:pPr>
-    </w:p>
-    <w:p>
-      <w:pPr>
-        <w:rPr>
-          <w:rFonts w:ascii="Arial" w:hAnsi="Arial"/>
-          <w:sz w:val="24"/>
-          <w:lang w:val="es-ES_tradnl"/>
-        </w:rPr>
-      </w:pPr>
-      <w:r>
-        <w:rPr>
-          <w:rFonts w:ascii="Arial" w:hAnsi="Arial"/>
-          <w:sz w:val="24"/>
-          <w:lang w:val="es-ES_tradnl"/>
-        </w:rPr>
-        <w:t>Año 2009: Universidad Tecnológica Nacional</w:t>
-      </w:r>
-    </w:p>
-    <w:p>
-      <w:pPr>
-        <w:rPr>
-          <w:rFonts w:ascii="Arial" w:hAnsi="Arial"/>
-          <w:b/>
-          <w:bCs/>
-          <w:i/>
-          <w:iCs/>
-          <w:sz w:val="24"/>
-          <w:lang w:val="es-ES_tradnl"/>
-        </w:rPr>
-      </w:pPr>
-      <w:r>
-        <w:rPr>
-          <w:rFonts w:ascii="Arial" w:hAnsi="Arial"/>
-          <w:sz w:val="24"/>
-          <w:lang w:val="es-ES_tradnl"/>
-        </w:rPr>
-        <w:tab/>
-      </w:r>
-      <w:r>
-        <w:rPr>
-          <w:rFonts w:ascii="Arial" w:hAnsi="Arial"/>
-          <w:b/>
-          <w:bCs/>
-          <w:i/>
-          <w:iCs/>
-          <w:sz w:val="24"/>
-          <w:lang w:val="es-ES_tradnl"/>
-        </w:rPr>
-        <w:t>Lenguaje de Modelado Unificado 2.0</w:t>
-      </w:r>
-    </w:p>
-    <w:p>
-      <w:pPr>
-        <w:rPr>
-          <w:rFonts w:ascii="Arial" w:hAnsi="Arial"/>
-          <w:b/>
-          <w:i/>
-          <w:sz w:val="24"/>
-          <w:lang w:val="es-ES_tradnl"/>
-        </w:rPr>
-      </w:pPr>
-    </w:p>
-    <w:p>
-      <w:pPr>
-        <w:rPr>
-          <w:rFonts w:ascii="Arial" w:hAnsi="Arial"/>
-          <w:sz w:val="24"/>
-          <w:lang w:val="en-US"/>
-        </w:rPr>
-      </w:pPr>
-      <w:proofErr w:type="spellStart"/>
-      <w:r>
-        <w:rPr>
-          <w:rFonts w:ascii="Arial" w:hAnsi="Arial"/>
-          <w:sz w:val="24"/>
-          <w:lang w:val="en-US"/>
-        </w:rPr>
-        <w:t>Año</w:t>
-      </w:r>
-      <w:proofErr w:type="spellEnd"/>
-      <w:r>
-        <w:rPr>
-          <w:rFonts w:ascii="Arial" w:hAnsi="Arial"/>
-          <w:sz w:val="24"/>
-          <w:lang w:val="en-US"/>
-        </w:rPr>
-        <w:t xml:space="preserve"> 2009: Hewlett Packard Argentina</w:t>
-      </w:r>
-    </w:p>
-    <w:p>
-      <w:pPr>
-        <w:ind w:firstLine="708"/>
-        <w:rPr>
-          <w:rFonts w:ascii="Arial" w:hAnsi="Arial"/>
-          <w:b/>
-          <w:i/>
-          <w:sz w:val="24"/>
-          <w:lang w:val="en-US"/>
-        </w:rPr>
-      </w:pPr>
-      <w:proofErr w:type="spellStart"/>
-      <w:r>
-        <w:rPr>
-          <w:rFonts w:ascii="Arial" w:hAnsi="Arial"/>
-          <w:b/>
-          <w:i/>
-          <w:sz w:val="24"/>
-          <w:lang w:val="en-US"/>
-        </w:rPr>
-        <w:t>Microfocus</w:t>
-      </w:r>
-      <w:proofErr w:type="spellEnd"/>
-      <w:r>
-        <w:rPr>
-          <w:rFonts w:ascii="Arial" w:hAnsi="Arial"/>
-          <w:b/>
-          <w:i/>
-          <w:sz w:val="24"/>
-          <w:lang w:val="en-US"/>
-        </w:rPr>
-        <w:t xml:space="preserve"> Borland StarTeam (CM tools, repository), </w:t>
-      </w:r>
-      <w:proofErr w:type="spellStart"/>
-      <w:r>
-        <w:rPr>
-          <w:rFonts w:ascii="Arial" w:hAnsi="Arial"/>
-          <w:b/>
-          <w:i/>
-          <w:sz w:val="24"/>
-          <w:lang w:val="en-US"/>
-        </w:rPr>
-        <w:t>CaliberRM</w:t>
-      </w:r>
-      <w:proofErr w:type="spellEnd"/>
-    </w:p>
-    <w:p>
-      <w:pPr>
-        <w:ind w:left="708"/>
-        <w:rPr>
-          <w:rFonts w:ascii="Arial" w:hAnsi="Arial"/>
-          <w:b/>
-          <w:i/>
-          <w:sz w:val="24"/>
-          <w:lang w:val="en-US"/>
-        </w:rPr>
-      </w:pPr>
-      <w:proofErr w:type="gramStart"/>
-      <w:r>
-        <w:rPr>
-          <w:rFonts w:ascii="Arial" w:hAnsi="Arial"/>
-          <w:b/>
-          <w:i/>
-          <w:sz w:val="24"/>
-          <w:lang w:val="en-US"/>
-        </w:rPr>
-        <w:t>(Requirement specification management), Together (UML diagrams).</w:t>
-      </w:r>
-      <w:proofErr w:type="gramEnd"/>
-      <w:r>
-        <w:rPr>
-          <w:rFonts w:ascii="Arial" w:hAnsi="Arial"/>
-          <w:b/>
-          <w:i/>
-          <w:sz w:val="24"/>
-          <w:lang w:val="en-US"/>
-        </w:rPr>
-        <w:t xml:space="preserve"> HP</w:t>
-      </w:r>
-      <w:r>
-        <w:rPr>
-          <w:rFonts w:ascii="Arial" w:hAnsi="Arial"/>
-          <w:b/>
-          <w:i/>
-          <w:sz w:val="24"/>
-          <w:lang w:val="en-US"/>
-        </w:rPr>
-        <w:t xml:space="preserve"> </w:t>
-      </w:r>
-      <w:r>
-        <w:rPr>
-          <w:rFonts w:ascii="Arial" w:hAnsi="Arial"/>
-          <w:b/>
-          <w:i/>
-          <w:sz w:val="24"/>
-          <w:lang w:val="en-US"/>
-        </w:rPr>
-        <w:t>Quality Center (</w:t>
-      </w:r>
-      <w:proofErr w:type="spellStart"/>
-      <w:r>
-        <w:rPr>
-          <w:rFonts w:ascii="Arial" w:hAnsi="Arial"/>
-          <w:b/>
-          <w:i/>
-          <w:sz w:val="24"/>
-          <w:lang w:val="en-US"/>
-        </w:rPr>
-        <w:t>Tesing</w:t>
-      </w:r>
-      <w:proofErr w:type="spellEnd"/>
-      <w:r>
-        <w:rPr>
-          <w:rFonts w:ascii="Arial" w:hAnsi="Arial"/>
-          <w:b/>
-          <w:i/>
-          <w:sz w:val="24"/>
-          <w:lang w:val="en-US"/>
-        </w:rPr>
-        <w:t xml:space="preserve"> management tool). </w:t>
-      </w:r>
-      <w:proofErr w:type="spellStart"/>
-      <w:proofErr w:type="gramStart"/>
-      <w:r>
-        <w:rPr>
-          <w:rFonts w:ascii="Arial" w:hAnsi="Arial"/>
-          <w:b/>
-          <w:i/>
-          <w:sz w:val="24"/>
-          <w:lang w:val="en-US"/>
-        </w:rPr>
-        <w:t>Sharepoint</w:t>
-      </w:r>
-      <w:proofErr w:type="spellEnd"/>
-      <w:r>
-        <w:rPr>
-          <w:rFonts w:ascii="Arial" w:hAnsi="Arial"/>
-          <w:b/>
-          <w:i/>
-          <w:sz w:val="24"/>
-          <w:lang w:val="en-US"/>
-        </w:rPr>
-        <w:t xml:space="preserve"> 2007.</w:t>
-      </w:r>
-      <w:proofErr w:type="gramEnd"/>
-    </w:p>
-    <w:p>
-      <w:pPr>
-        <w:rPr>
-          <w:rFonts w:ascii="Arial" w:hAnsi="Arial"/>
-          <w:b/>
-          <w:i/>
-          <w:sz w:val="24"/>
-          <w:lang w:val="en-US"/>
-        </w:rPr>
-      </w:pPr>
-    </w:p>
-    <w:p>
-      <w:pPr>
-        <w:rPr>
-          <w:rFonts w:ascii="Arial" w:hAnsi="Arial"/>
-          <w:sz w:val="24"/>
-          <w:lang w:val="en-US"/>
-        </w:rPr>
-      </w:pPr>
-      <w:proofErr w:type="spellStart"/>
-      <w:r>
-        <w:rPr>
-          <w:rFonts w:ascii="Arial" w:hAnsi="Arial"/>
-          <w:sz w:val="24"/>
-          <w:lang w:val="en-US"/>
-        </w:rPr>
-        <w:t>Año</w:t>
-      </w:r>
-      <w:proofErr w:type="spellEnd"/>
-      <w:r>
-        <w:rPr>
-          <w:rFonts w:ascii="Arial" w:hAnsi="Arial"/>
-          <w:sz w:val="24"/>
-          <w:lang w:val="en-US"/>
-        </w:rPr>
-        <w:t xml:space="preserve"> 2010: </w:t>
-      </w:r>
-      <w:proofErr w:type="spellStart"/>
-      <w:r>
-        <w:rPr>
-          <w:rFonts w:ascii="Arial" w:hAnsi="Arial"/>
-          <w:sz w:val="24"/>
-          <w:lang w:val="en-US"/>
-        </w:rPr>
-        <w:t>Dicsys</w:t>
-      </w:r>
-      <w:proofErr w:type="spellEnd"/>
-    </w:p>
-    <w:p>
-      <w:pPr>
-        <w:ind w:firstLine="708"/>
-        <w:rPr>
-          <w:rFonts w:ascii="Arial" w:hAnsi="Arial"/>
-          <w:b/>
-          <w:i/>
-          <w:sz w:val="24"/>
-          <w:lang w:val="en-US"/>
-        </w:rPr>
-      </w:pPr>
-      <w:r>
-        <w:rPr>
-          <w:rFonts w:ascii="Arial" w:hAnsi="Arial"/>
-          <w:b/>
-          <w:i/>
-          <w:sz w:val="24"/>
-          <w:lang w:val="en-US"/>
-        </w:rPr>
-        <w:t xml:space="preserve">Business Intelligence – </w:t>
-      </w:r>
-      <w:proofErr w:type="spellStart"/>
-      <w:r>
-        <w:rPr>
-          <w:rFonts w:ascii="Arial" w:hAnsi="Arial"/>
-          <w:b/>
-          <w:i/>
-          <w:sz w:val="24"/>
-          <w:lang w:val="en-US"/>
-        </w:rPr>
-        <w:t>Pentaho</w:t>
-      </w:r>
-      <w:proofErr w:type="spellEnd"/>
-      <w:r>
-        <w:rPr>
-          <w:rFonts w:ascii="Arial" w:hAnsi="Arial"/>
-          <w:b/>
-          <w:i/>
-          <w:sz w:val="24"/>
-          <w:lang w:val="en-US"/>
-        </w:rPr>
-        <w:t xml:space="preserve"> and </w:t>
-      </w:r>
-      <w:proofErr w:type="spellStart"/>
-      <w:r>
-        <w:rPr>
-          <w:rFonts w:ascii="Arial" w:hAnsi="Arial"/>
-          <w:b/>
-          <w:i/>
-          <w:sz w:val="24"/>
-          <w:lang w:val="en-US"/>
-        </w:rPr>
-        <w:t>MicroStrategy</w:t>
-      </w:r>
-      <w:proofErr w:type="spellEnd"/>
-      <w:r>
-        <w:rPr>
-          <w:rFonts w:ascii="Arial" w:hAnsi="Arial"/>
-          <w:b/>
-          <w:i/>
-          <w:sz w:val="24"/>
-          <w:lang w:val="en-US"/>
-        </w:rPr>
-        <w:t xml:space="preserve"> tools.</w:t>
-      </w:r>
-    </w:p>
-    <w:p>
-      <w:pPr>
-        <w:rPr>
-          <w:rFonts w:ascii="Arial" w:hAnsi="Arial"/>
-          <w:b/>
-          <w:i/>
-          <w:sz w:val="24"/>
-          <w:lang w:val="en-US"/>
-        </w:rPr>
-      </w:pPr>
-    </w:p>
-    <w:p>
-      <w:pPr>
-        <w:rPr>
-          <w:rFonts w:ascii="Arial" w:hAnsi="Arial"/>
-          <w:b/>
-          <w:i/>
-          <w:sz w:val="24"/>
-          <w:lang w:val="en-US"/>
-        </w:rPr>
-      </w:pPr>
-    </w:p>
-    <w:p>
-      <w:r>
+        <w:t>Lenguaje Java, especialización en algoritmos y estructuras de datos complejas.</w:t>
+      </w:r>
+      <w:r>
+        <w:rPr>
+          <w:lang w:val="es-AR"/>
+        </w:rPr>
         <w:br w:type="page"/>
       </w:r>
     </w:p>
@@ -2203,12 +1608,6 @@
         <w:gridCol w:w="8927"/>
       </w:tblGrid>
       <w:tr>
-        <w:tblPrEx>
-          <w:tblCellMar>
-            <w:top w:w="0" w:type="dxa"/>
-            <w:bottom w:w="0" w:type="dxa"/>
-          </w:tblCellMar>
-        </w:tblPrEx>
         <w:tc>
           <w:tcPr>
             <w:tcW w:w="8927" w:type="dxa"/>
@@ -2270,7 +1669,6 @@
           <w:lang w:val="es-ES_tradnl"/>
         </w:rPr>
       </w:pPr>
-      <w:proofErr w:type="spellStart"/>
       <w:r>
         <w:rPr>
           <w:rFonts w:ascii="Arial" w:hAnsi="Arial"/>
@@ -2280,7 +1678,6 @@
         </w:rPr>
         <w:t>Globant</w:t>
       </w:r>
-      <w:proofErr w:type="spellEnd"/>
       <w:r>
         <w:rPr>
           <w:rFonts w:ascii="Arial" w:hAnsi="Arial"/>
@@ -2325,136 +1722,108 @@
           <w:lang w:val="es-AR"/>
         </w:rPr>
       </w:pPr>
-      <w:proofErr w:type="spellStart"/>
       <w:r>
         <w:rPr>
           <w:rFonts w:ascii="Arial" w:hAnsi="Arial"/>
           <w:sz w:val="24"/>
           <w:lang w:val="es-AR"/>
         </w:rPr>
-        <w:t>SouthWest</w:t>
-      </w:r>
-      <w:proofErr w:type="spellEnd"/>
+        <w:t xml:space="preserve">SouthWest Airlines: </w:t>
+      </w:r>
       <w:r>
         <w:rPr>
           <w:rFonts w:ascii="Arial" w:hAnsi="Arial"/>
           <w:sz w:val="24"/>
           <w:lang w:val="es-AR"/>
         </w:rPr>
+        <w:t>Diseño y ejecución de pruebas automatizadas.</w:t>
+      </w:r>
+    </w:p>
+    <w:p>
+      <w:pPr>
+        <w:rPr>
+          <w:rFonts w:ascii="Arial" w:hAnsi="Arial"/>
+          <w:sz w:val="24"/>
+          <w:lang w:val="es-AR"/>
+        </w:rPr>
+      </w:pPr>
+    </w:p>
+    <w:p>
+      <w:pPr>
+        <w:rPr>
+          <w:rFonts w:ascii="Arial" w:hAnsi="Arial"/>
+          <w:sz w:val="24"/>
+          <w:lang w:val="es-ES_tradnl"/>
+        </w:rPr>
+      </w:pPr>
+      <w:r>
+        <w:rPr>
+          <w:rFonts w:ascii="Arial" w:hAnsi="Arial"/>
+          <w:sz w:val="24"/>
+          <w:lang w:val="es-ES_tradnl"/>
+        </w:rPr>
+        <w:t>Agosto 2007</w:t>
+      </w:r>
+      <w:r>
+        <w:rPr>
+          <w:rFonts w:ascii="Arial" w:hAnsi="Arial"/>
+          <w:sz w:val="24"/>
+          <w:lang w:val="es-ES_tradnl"/>
+        </w:rPr>
+        <w:t xml:space="preserve"> hasta </w:t>
+      </w:r>
+      <w:r>
+        <w:rPr>
+          <w:rFonts w:ascii="Arial" w:hAnsi="Arial"/>
+          <w:sz w:val="24"/>
+          <w:lang w:val="es-ES_tradnl"/>
+        </w:rPr>
+        <w:t>febrero 2011</w:t>
+      </w:r>
+    </w:p>
+    <w:p>
+      <w:pPr>
+        <w:rPr>
+          <w:rFonts w:ascii="Arial" w:hAnsi="Arial"/>
+          <w:sz w:val="24"/>
+          <w:lang w:val="es-ES_tradnl"/>
+        </w:rPr>
+      </w:pPr>
+      <w:r>
+        <w:rPr>
+          <w:rFonts w:ascii="Arial" w:hAnsi="Arial"/>
+          <w:b/>
+          <w:bCs/>
+          <w:sz w:val="24"/>
+          <w:lang w:val="en-US"/>
+        </w:rPr>
+        <w:t>EDS Argentina</w:t>
+      </w:r>
+      <w:r>
+        <w:rPr>
+          <w:rFonts w:ascii="Arial" w:hAnsi="Arial"/>
+          <w:b/>
+          <w:bCs/>
+          <w:sz w:val="24"/>
+          <w:lang w:val="en-US"/>
+        </w:rPr>
+        <w:t xml:space="preserve"> (Hewlett Packard Argentina)</w:t>
+      </w:r>
+      <w:r>
+        <w:rPr>
+          <w:rFonts w:ascii="Arial" w:hAnsi="Arial"/>
+          <w:b/>
+          <w:bCs/>
+          <w:sz w:val="24"/>
+          <w:lang w:val="en-US"/>
+        </w:rPr>
         <w:t xml:space="preserve"> </w:t>
       </w:r>
-      <w:proofErr w:type="spellStart"/>
-      <w:r>
-        <w:rPr>
-          <w:rFonts w:ascii="Arial" w:hAnsi="Arial"/>
-          <w:sz w:val="24"/>
-          <w:lang w:val="es-AR"/>
-        </w:rPr>
-        <w:t>Airlines</w:t>
-      </w:r>
-      <w:proofErr w:type="spellEnd"/>
-      <w:r>
-        <w:rPr>
-          <w:rFonts w:ascii="Arial" w:hAnsi="Arial"/>
-          <w:sz w:val="24"/>
-          <w:lang w:val="es-AR"/>
-        </w:rPr>
-        <w:t xml:space="preserve">: </w:t>
-      </w:r>
-      <w:r>
-        <w:rPr>
-          <w:rFonts w:ascii="Arial" w:hAnsi="Arial"/>
-          <w:sz w:val="24"/>
-          <w:lang w:val="es-AR"/>
-        </w:rPr>
-        <w:t>Diseño y ejecución de pruebas automatizadas.</w:t>
-      </w:r>
-    </w:p>
-    <w:p>
-      <w:pPr>
-        <w:rPr>
-          <w:rFonts w:ascii="Arial" w:hAnsi="Arial"/>
-          <w:sz w:val="24"/>
-          <w:lang w:val="es-AR"/>
-        </w:rPr>
-      </w:pPr>
-    </w:p>
-    <w:p>
-      <w:pPr>
-        <w:rPr>
-          <w:rFonts w:ascii="Arial" w:hAnsi="Arial"/>
-          <w:sz w:val="24"/>
-          <w:lang w:val="es-ES_tradnl"/>
-        </w:rPr>
-      </w:pPr>
-      <w:r>
-        <w:rPr>
-          <w:rFonts w:ascii="Arial" w:hAnsi="Arial"/>
-          <w:sz w:val="24"/>
-          <w:lang w:val="es-ES_tradnl"/>
-        </w:rPr>
-        <w:t>Agosto 2007</w:t>
-      </w:r>
-      <w:r>
-        <w:rPr>
-          <w:rFonts w:ascii="Arial" w:hAnsi="Arial"/>
-          <w:sz w:val="24"/>
-          <w:lang w:val="es-ES_tradnl"/>
-        </w:rPr>
-        <w:t xml:space="preserve"> hasta </w:t>
-      </w:r>
-      <w:r>
-        <w:rPr>
-          <w:rFonts w:ascii="Arial" w:hAnsi="Arial"/>
-          <w:sz w:val="24"/>
-          <w:lang w:val="es-ES_tradnl"/>
-        </w:rPr>
-        <w:t>febrero 2011</w:t>
-      </w:r>
-    </w:p>
-    <w:p>
-      <w:pPr>
-        <w:rPr>
-          <w:rFonts w:ascii="Arial" w:hAnsi="Arial"/>
-          <w:sz w:val="24"/>
-          <w:lang w:val="es-ES_tradnl"/>
-        </w:rPr>
-      </w:pPr>
-      <w:r>
-        <w:rPr>
-          <w:rFonts w:ascii="Arial" w:hAnsi="Arial"/>
-          <w:b/>
-          <w:bCs/>
-          <w:sz w:val="24"/>
-          <w:lang w:val="es-AR"/>
-        </w:rPr>
-        <w:t>EDS Argentina</w:t>
-      </w:r>
-      <w:r>
-        <w:rPr>
-          <w:rFonts w:ascii="Arial" w:hAnsi="Arial"/>
-          <w:b/>
-          <w:bCs/>
-          <w:sz w:val="24"/>
-          <w:lang w:val="es-AR"/>
-        </w:rPr>
-        <w:t xml:space="preserve"> (Hewlett Packard Argentina)</w:t>
-      </w:r>
-      <w:r>
-        <w:rPr>
-          <w:rFonts w:ascii="Arial" w:hAnsi="Arial"/>
-          <w:b/>
-          <w:bCs/>
-          <w:sz w:val="24"/>
-          <w:lang w:val="es-AR"/>
-        </w:rPr>
-        <w:t xml:space="preserve"> </w:t>
-      </w:r>
-      <w:r>
-        <w:rPr>
-          <w:rFonts w:ascii="Arial" w:hAnsi="Arial"/>
-          <w:sz w:val="24"/>
-          <w:lang w:val="es-AR"/>
+      <w:r>
+        <w:rPr>
+          <w:rFonts w:ascii="Arial" w:hAnsi="Arial"/>
+          <w:sz w:val="24"/>
+          <w:lang w:val="en-US"/>
         </w:rPr>
         <w:t xml:space="preserve">– </w:t>
       </w:r>
@@ -2462,7 +1831,7 @@
         <w:rPr>
           <w:rFonts w:ascii="Arial" w:hAnsi="Arial"/>
           <w:sz w:val="24"/>
-          <w:lang w:val="es-AR"/>
+          <w:lang w:val="en-US"/>
         </w:rPr>
         <w:t xml:space="preserve">Av. </w:t>
       </w:r>
@@ -2472,25 +1841,7 @@
           <w:sz w:val="24"/>
           <w:lang w:val="es-ES_tradnl"/>
         </w:rPr>
-        <w:t xml:space="preserve">La Voz </w:t>
-      </w:r>
-      <w:proofErr w:type="gramStart"/>
-      <w:r>
-        <w:rPr>
-          <w:rFonts w:ascii="Arial" w:hAnsi="Arial"/>
-          <w:sz w:val="24"/>
-          <w:lang w:val="es-ES_tradnl"/>
-        </w:rPr>
-        <w:t>del</w:t>
-      </w:r>
-      <w:proofErr w:type="gramEnd"/>
-      <w:r>
-        <w:rPr>
-          <w:rFonts w:ascii="Arial" w:hAnsi="Arial"/>
-          <w:sz w:val="24"/>
-          <w:lang w:val="es-ES_tradnl"/>
-        </w:rPr>
-        <w:t xml:space="preserve"> Interior 7050 – Pajas Blancas Center, Córdoba</w:t>
+        <w:t>La Voz del Interior 7050 – Pajas Blancas Center, Córdoba</w:t>
       </w:r>
     </w:p>
     <w:p>
@@ -2529,7 +1880,6 @@
         </w:rPr>
         <w:tab/>
       </w:r>
-      <w:proofErr w:type="spellStart"/>
       <w:r>
         <w:rPr>
           <w:rFonts w:ascii="Arial" w:hAnsi="Arial"/>
@@ -2540,20 +1890,7 @@
           <w:sz w:val="24"/>
           <w:lang w:val="es-ES_tradnl"/>
         </w:rPr>
-        <w:t>Production</w:t>
-      </w:r>
-      <w:proofErr w:type="spellEnd"/>
-      <w:r>
-        <w:rPr>
-          <w:rFonts w:ascii="Arial" w:hAnsi="Arial"/>
-          <w:b/>
-          <w:bCs/>
-          <w:i/>
-          <w:iCs/>
-          <w:sz w:val="24"/>
-          <w:lang w:val="es-ES_tradnl"/>
-        </w:rPr>
-        <w:t xml:space="preserve"> Support</w:t>
+        <w:t>Production Support</w:t>
       </w:r>
     </w:p>
     <w:p>
@@ -2571,7 +1908,6 @@
           <w:lang w:val="es-ES_tradnl"/>
         </w:rPr>
       </w:pPr>
-      <w:proofErr w:type="spellStart"/>
       <w:r>
         <w:rPr>
           <w:rFonts w:ascii="Arial" w:hAnsi="Arial"/>
@@ -2586,18 +1922,8 @@
           <w:sz w:val="24"/>
           <w:lang w:val="es-ES_tradnl"/>
         </w:rPr>
-        <w:t>pplication</w:t>
-      </w:r>
-      <w:proofErr w:type="spellEnd"/>
-      <w:r>
-        <w:rPr>
-          <w:rFonts w:ascii="Arial" w:hAnsi="Arial"/>
-          <w:sz w:val="24"/>
-          <w:lang w:val="es-ES_tradnl"/>
-        </w:rPr>
-        <w:t xml:space="preserve"> </w:t>
-      </w:r>
-      <w:proofErr w:type="spellStart"/>
+        <w:t xml:space="preserve">pplication </w:t>
+      </w:r>
       <w:r>
         <w:rPr>
           <w:rFonts w:ascii="Arial" w:hAnsi="Arial"/>
@@ -2612,16 +1938,7 @@
           <w:sz w:val="24"/>
           <w:lang w:val="es-ES_tradnl"/>
         </w:rPr>
-        <w:t>ngineering</w:t>
-      </w:r>
-      <w:proofErr w:type="spellEnd"/>
-      <w:r>
-        <w:rPr>
-          <w:rFonts w:ascii="Arial" w:hAnsi="Arial"/>
-          <w:sz w:val="24"/>
-          <w:lang w:val="es-ES_tradnl"/>
-        </w:rPr>
-        <w:t xml:space="preserve"> </w:t>
+        <w:t xml:space="preserve">ngineering </w:t>
       </w:r>
       <w:r>
         <w:rPr>
@@ -2645,97 +1962,15 @@
           <w:sz w:val="24"/>
           <w:lang w:val="es-ES_tradnl"/>
         </w:rPr>
-        <w:t xml:space="preserve"> – Administración de herramientas </w:t>
-      </w:r>
-      <w:proofErr w:type="spellStart"/>
-      <w:r>
-        <w:rPr>
-          <w:rFonts w:ascii="Arial" w:hAnsi="Arial"/>
-          <w:sz w:val="24"/>
-          <w:lang w:val="es-ES_tradnl"/>
-        </w:rPr>
-        <w:t>Borland</w:t>
-      </w:r>
-      <w:proofErr w:type="spellEnd"/>
-      <w:r>
-        <w:rPr>
-          <w:rFonts w:ascii="Arial" w:hAnsi="Arial"/>
-          <w:sz w:val="24"/>
-          <w:lang w:val="es-ES_tradnl"/>
-        </w:rPr>
-        <w:t xml:space="preserve"> (</w:t>
-      </w:r>
-      <w:proofErr w:type="spellStart"/>
-      <w:r>
-        <w:rPr>
-          <w:rFonts w:ascii="Arial" w:hAnsi="Arial"/>
-          <w:sz w:val="24"/>
-          <w:lang w:val="es-ES_tradnl"/>
-        </w:rPr>
-        <w:t>StarTeam</w:t>
-      </w:r>
-      <w:proofErr w:type="spellEnd"/>
-      <w:r>
-        <w:rPr>
-          <w:rFonts w:ascii="Arial" w:hAnsi="Arial"/>
-          <w:sz w:val="24"/>
-          <w:lang w:val="es-ES_tradnl"/>
-        </w:rPr>
-        <w:t xml:space="preserve">, </w:t>
-      </w:r>
-      <w:proofErr w:type="spellStart"/>
-      <w:r>
-        <w:rPr>
-          <w:rFonts w:ascii="Arial" w:hAnsi="Arial"/>
-          <w:sz w:val="24"/>
-          <w:lang w:val="es-ES_tradnl"/>
-        </w:rPr>
-        <w:t>Together</w:t>
-      </w:r>
-      <w:proofErr w:type="spellEnd"/>
-      <w:r>
-        <w:rPr>
-          <w:rFonts w:ascii="Arial" w:hAnsi="Arial"/>
-          <w:sz w:val="24"/>
-          <w:lang w:val="es-ES_tradnl"/>
-        </w:rPr>
-        <w:t xml:space="preserve"> y </w:t>
-      </w:r>
-      <w:proofErr w:type="spellStart"/>
-      <w:r>
-        <w:rPr>
-          <w:rFonts w:ascii="Arial" w:hAnsi="Arial"/>
-          <w:sz w:val="24"/>
-          <w:lang w:val="es-ES_tradnl"/>
-        </w:rPr>
-        <w:t>Caliber</w:t>
-      </w:r>
-      <w:proofErr w:type="spellEnd"/>
-      <w:r>
-        <w:rPr>
-          <w:rFonts w:ascii="Arial" w:hAnsi="Arial"/>
-          <w:sz w:val="24"/>
-          <w:lang w:val="es-ES_tradnl"/>
-        </w:rPr>
-        <w:t>) y HP (Test Director/</w:t>
-      </w:r>
-      <w:proofErr w:type="spellStart"/>
-      <w:r>
-        <w:rPr>
-          <w:rFonts w:ascii="Arial" w:hAnsi="Arial"/>
-          <w:sz w:val="24"/>
-          <w:lang w:val="es-ES_tradnl"/>
-        </w:rPr>
-        <w:t>Quality</w:t>
-      </w:r>
-      <w:proofErr w:type="spellEnd"/>
-      <w:r>
-        <w:rPr>
-          <w:rFonts w:ascii="Arial" w:hAnsi="Arial"/>
-          <w:sz w:val="24"/>
-          <w:lang w:val="es-ES_tradnl"/>
-        </w:rPr>
-        <w:t xml:space="preserve"> Center)</w:t>
+        <w:t xml:space="preserve"> – Administración de herramientas Borland</w:t>
+      </w:r>
+      <w:r>
+        <w:rPr>
+          <w:rFonts w:ascii="Arial" w:hAnsi="Arial"/>
+          <w:sz w:val="24"/>
+          <w:lang w:val="es-ES_tradnl"/>
+        </w:rPr>
+        <w:t xml:space="preserve"> (StarTeam, Together y Caliber) y HP (Test Director/Quality Center)</w:t>
       </w:r>
       <w:r>
         <w:rPr>
@@ -2784,61 +2019,7 @@
           <w:lang w:val="es-ES_tradnl"/>
         </w:rPr>
         <w:br/>
-        <w:t xml:space="preserve">Adicionalmente proveyendo training y </w:t>
-      </w:r>
-      <w:proofErr w:type="spellStart"/>
-      <w:r>
-        <w:rPr>
-          <w:rFonts w:ascii="Arial" w:hAnsi="Arial"/>
-          <w:sz w:val="24"/>
-          <w:lang w:val="es-ES_tradnl"/>
-        </w:rPr>
-        <w:t>knowledge</w:t>
-      </w:r>
-      <w:proofErr w:type="spellEnd"/>
-      <w:r>
-        <w:rPr>
-          <w:rFonts w:ascii="Arial" w:hAnsi="Arial"/>
-          <w:sz w:val="24"/>
-          <w:lang w:val="es-ES_tradnl"/>
-        </w:rPr>
-        <w:t xml:space="preserve"> transfer a los nuevos </w:t>
-      </w:r>
-      <w:proofErr w:type="spellStart"/>
-      <w:r>
-        <w:rPr>
-          <w:rFonts w:ascii="Arial" w:hAnsi="Arial"/>
-          <w:sz w:val="24"/>
-          <w:lang w:val="es-ES_tradnl"/>
-        </w:rPr>
-        <w:t>team</w:t>
-      </w:r>
-      <w:proofErr w:type="spellEnd"/>
-      <w:r>
-        <w:rPr>
-          <w:rFonts w:ascii="Arial" w:hAnsi="Arial"/>
-          <w:sz w:val="24"/>
-          <w:lang w:val="es-ES_tradnl"/>
-        </w:rPr>
-        <w:t xml:space="preserve"> </w:t>
-      </w:r>
-      <w:proofErr w:type="spellStart"/>
-      <w:r>
-        <w:rPr>
-          <w:rFonts w:ascii="Arial" w:hAnsi="Arial"/>
-          <w:sz w:val="24"/>
-          <w:lang w:val="es-ES_tradnl"/>
-        </w:rPr>
-        <w:t>members</w:t>
-      </w:r>
-      <w:proofErr w:type="spellEnd"/>
-      <w:r>
-        <w:rPr>
-          <w:rFonts w:ascii="Arial" w:hAnsi="Arial"/>
-          <w:sz w:val="24"/>
-          <w:lang w:val="es-ES_tradnl"/>
-        </w:rPr>
-        <w:t>.</w:t>
+        <w:t>Adicionalmente proveyendo training y knowledge transfer a los nuevos team members.</w:t>
       </w:r>
     </w:p>
     <w:p>
@@ -2856,42 +2037,22 @@
           <w:lang w:val="es-ES_tradnl"/>
         </w:rPr>
       </w:pPr>
-      <w:proofErr w:type="spellStart"/>
-      <w:r>
-        <w:rPr>
-          <w:rFonts w:ascii="Arial" w:hAnsi="Arial"/>
-          <w:sz w:val="24"/>
-          <w:lang w:val="es-ES_tradnl"/>
-        </w:rPr>
-        <w:t>Verizon</w:t>
-      </w:r>
-      <w:proofErr w:type="spellEnd"/>
-      <w:r>
-        <w:rPr>
-          <w:rFonts w:ascii="Arial" w:hAnsi="Arial"/>
-          <w:sz w:val="24"/>
-          <w:lang w:val="es-ES_tradnl"/>
-        </w:rPr>
-        <w:t xml:space="preserve"> Business – Soporte de los procesos de telecomunicaciones de la empresa en el ambiente de producción, con atención directa con el cliente en EEUU.</w:t>
-      </w:r>
-      <w:r>
-        <w:rPr>
-          <w:rFonts w:ascii="Arial" w:hAnsi="Arial"/>
-          <w:sz w:val="24"/>
-          <w:lang w:val="es-ES_tradnl"/>
-        </w:rPr>
-        <w:t xml:space="preserve"> Monitoreo de servidores, control de procesos, soporte de implementación de </w:t>
-      </w:r>
-      <w:proofErr w:type="spellStart"/>
-      <w:r>
-        <w:rPr>
-          <w:rFonts w:ascii="Arial" w:hAnsi="Arial"/>
-          <w:sz w:val="24"/>
-          <w:lang w:val="es-ES_tradnl"/>
-        </w:rPr>
-        <w:t>releases</w:t>
-      </w:r>
-      <w:proofErr w:type="spellEnd"/>
+      <w:r>
+        <w:rPr>
+          <w:rFonts w:ascii="Arial" w:hAnsi="Arial"/>
+          <w:sz w:val="24"/>
+          <w:lang w:val="es-ES_tradnl"/>
+        </w:rPr>
+        <w:t>Verizon Business – Soporte de los procesos de telecomunicaciones de la empresa en el ambiente de producción, con atención directa con el cliente en EEUU.</w:t>
+      </w:r>
+      <w:r>
+        <w:rPr>
+          <w:rFonts w:ascii="Arial" w:hAnsi="Arial"/>
+          <w:sz w:val="24"/>
+          <w:lang w:val="es-ES_tradnl"/>
+        </w:rPr>
+        <w:t xml:space="preserve"> Monitoreo de servidores, control de procesos, soporte de implementación de releases</w:t>
+      </w:r>
       <w:r>
         <w:rPr>
           <w:rFonts w:ascii="Arial" w:hAnsi="Arial"/>
@@ -3092,16 +2253,46 @@
           <w:lang w:val="es-ES_tradnl"/>
         </w:rPr>
       </w:pPr>
-      <w:proofErr w:type="spellStart"/>
-      <w:r>
-        <w:rPr>
-          <w:rFonts w:ascii="Arial" w:hAnsi="Arial"/>
-          <w:sz w:val="24"/>
-          <w:lang w:val="es-ES_tradnl"/>
-        </w:rPr>
-        <w:t>Outsourcing</w:t>
-      </w:r>
-      <w:proofErr w:type="spellEnd"/>
+      <w:r>
+        <w:rPr>
+          <w:rFonts w:ascii="Arial" w:hAnsi="Arial"/>
+          <w:sz w:val="24"/>
+          <w:lang w:val="es-ES_tradnl"/>
+        </w:rPr>
+        <w:t xml:space="preserve">Outsourcing </w:t>
+      </w:r>
+      <w:r>
+        <w:rPr>
+          <w:rFonts w:ascii="Arial" w:hAnsi="Arial"/>
+          <w:sz w:val="24"/>
+          <w:lang w:val="es-ES_tradnl"/>
+        </w:rPr>
+        <w:t>Quintec</w:t>
+      </w:r>
+      <w:r>
+        <w:rPr>
+          <w:rFonts w:ascii="Arial" w:hAnsi="Arial"/>
+          <w:sz w:val="24"/>
+          <w:lang w:val="es-ES_tradnl"/>
+        </w:rPr>
+        <w:t xml:space="preserve"> – </w:t>
+      </w:r>
+      <w:r>
+        <w:rPr>
+          <w:rFonts w:ascii="Arial" w:hAnsi="Arial"/>
+          <w:sz w:val="24"/>
+          <w:lang w:val="es-ES_tradnl"/>
+        </w:rPr>
+        <w:t>Chile</w:t>
+      </w:r>
+      <w:r>
+        <w:rPr>
+          <w:rFonts w:ascii="Arial" w:hAnsi="Arial"/>
+          <w:sz w:val="24"/>
+          <w:lang w:val="es-ES_tradnl"/>
+        </w:rPr>
+        <w:t>:</w:t>
+      </w:r>
       <w:r>
         <w:rPr>
           <w:rFonts w:ascii="Arial" w:hAnsi="Arial"/>
@@ -3110,39 +2301,29 @@
         </w:rPr>
         <w:t xml:space="preserve"> </w:t>
       </w:r>
-      <w:proofErr w:type="spellStart"/>
-      <w:r>
-        <w:rPr>
-          <w:rFonts w:ascii="Arial" w:hAnsi="Arial"/>
-          <w:sz w:val="24"/>
-          <w:lang w:val="es-ES_tradnl"/>
-        </w:rPr>
-        <w:t>Quintec</w:t>
-      </w:r>
-      <w:proofErr w:type="spellEnd"/>
-      <w:r>
-        <w:rPr>
-          <w:rFonts w:ascii="Arial" w:hAnsi="Arial"/>
-          <w:sz w:val="24"/>
-          <w:lang w:val="es-ES_tradnl"/>
-        </w:rPr>
-        <w:t xml:space="preserve"> – </w:t>
-      </w:r>
-      <w:r>
-        <w:rPr>
-          <w:rFonts w:ascii="Arial" w:hAnsi="Arial"/>
-          <w:sz w:val="24"/>
-          <w:lang w:val="es-ES_tradnl"/>
-        </w:rPr>
-        <w:t>Chile</w:t>
-      </w:r>
-      <w:r>
-        <w:rPr>
-          <w:rFonts w:ascii="Arial" w:hAnsi="Arial"/>
-          <w:sz w:val="24"/>
-          <w:lang w:val="es-ES_tradnl"/>
-        </w:rPr>
-        <w:t>:</w:t>
+      <w:r>
+        <w:rPr>
+          <w:rFonts w:ascii="Arial" w:hAnsi="Arial"/>
+          <w:sz w:val="24"/>
+          <w:lang w:val="es-ES_tradnl"/>
+        </w:rPr>
+        <w:t xml:space="preserve">Desarrollo en el Sistema de Gestión de Presupuestos de Prestaciones de la Asociación Chilena de Seguridad (Chile), bajo la plataforma </w:t>
+      </w:r>
+      <w:r>
+        <w:rPr>
+          <w:rFonts w:ascii="Arial" w:hAnsi="Arial"/>
+          <w:sz w:val="24"/>
+          <w:lang w:val="es-ES_tradnl"/>
+        </w:rPr>
+        <w:t xml:space="preserve">IBM </w:t>
+      </w:r>
+      <w:r>
+        <w:rPr>
+          <w:rFonts w:ascii="Arial" w:hAnsi="Arial"/>
+          <w:sz w:val="24"/>
+          <w:lang w:val="es-ES_tradnl"/>
+        </w:rPr>
+        <w:t>Websphere</w:t>
       </w:r>
       <w:r>
         <w:rPr>
@@ -3158,51 +2339,7 @@
           <w:sz w:val="24"/>
           <w:lang w:val="es-ES_tradnl"/>
         </w:rPr>
-        <w:t xml:space="preserve">Desarrollo en el Sistema de Gestión de Presupuestos de Prestaciones de la Asociación Chilena de Seguridad (Chile), bajo la plataforma </w:t>
-      </w:r>
-      <w:r>
-        <w:rPr>
-          <w:rFonts w:ascii="Arial" w:hAnsi="Arial"/>
-          <w:sz w:val="24"/>
-          <w:lang w:val="es-ES_tradnl"/>
-        </w:rPr>
-        <w:t xml:space="preserve">IBM </w:t>
-      </w:r>
-      <w:proofErr w:type="spellStart"/>
-      <w:r>
-        <w:rPr>
-          <w:rFonts w:ascii="Arial" w:hAnsi="Arial"/>
-          <w:sz w:val="24"/>
-          <w:lang w:val="es-ES_tradnl"/>
-        </w:rPr>
-        <w:t>Websphere</w:t>
-      </w:r>
-      <w:proofErr w:type="spellEnd"/>
-      <w:r>
-        <w:rPr>
-          <w:rFonts w:ascii="Arial" w:hAnsi="Arial"/>
-          <w:sz w:val="24"/>
-          <w:lang w:val="es-ES_tradnl"/>
-        </w:rPr>
-        <w:t xml:space="preserve"> </w:t>
-      </w:r>
-      <w:proofErr w:type="spellStart"/>
-      <w:r>
-        <w:rPr>
-          <w:rFonts w:ascii="Arial" w:hAnsi="Arial"/>
-          <w:sz w:val="24"/>
-          <w:lang w:val="es-ES_tradnl"/>
-        </w:rPr>
-        <w:t>Application</w:t>
-      </w:r>
-      <w:proofErr w:type="spellEnd"/>
-      <w:r>
-        <w:rPr>
-          <w:rFonts w:ascii="Arial" w:hAnsi="Arial"/>
-          <w:sz w:val="24"/>
-          <w:lang w:val="es-ES_tradnl"/>
-        </w:rPr>
-        <w:t xml:space="preserve"> Developer </w:t>
+        <w:t xml:space="preserve">Application Developer </w:t>
       </w:r>
       <w:r>
         <w:rPr>
@@ -3218,36 +2355,8 @@
           <w:sz w:val="24"/>
           <w:lang w:val="es-ES_tradnl"/>
         </w:rPr>
-        <w:t xml:space="preserve">, </w:t>
-      </w:r>
-      <w:proofErr w:type="spellStart"/>
-      <w:r>
-        <w:rPr>
-          <w:rFonts w:ascii="Arial" w:hAnsi="Arial"/>
-          <w:sz w:val="24"/>
-          <w:lang w:val="es-ES_tradnl"/>
-        </w:rPr>
-        <w:t>Hibernate</w:t>
-      </w:r>
-      <w:proofErr w:type="spellEnd"/>
-      <w:r>
-        <w:rPr>
-          <w:rFonts w:ascii="Arial" w:hAnsi="Arial"/>
-          <w:sz w:val="24"/>
-          <w:lang w:val="es-ES_tradnl"/>
-        </w:rPr>
-        <w:t xml:space="preserve">, </w:t>
-      </w:r>
-      <w:proofErr w:type="spellStart"/>
-      <w:r>
-        <w:rPr>
-          <w:rFonts w:ascii="Arial" w:hAnsi="Arial"/>
-          <w:sz w:val="24"/>
-          <w:lang w:val="es-ES_tradnl"/>
-        </w:rPr>
-        <w:t>Struts</w:t>
-      </w:r>
-      <w:proofErr w:type="spellEnd"/>
+        <w:t>, Hibernate, Struts</w:t>
+      </w:r>
       <w:r>
         <w:rPr>
           <w:rFonts w:ascii="Arial" w:hAnsi="Arial"/>
@@ -3278,23 +2387,13 @@
           <w:lang w:val="es-ES_tradnl"/>
         </w:rPr>
       </w:pPr>
-      <w:proofErr w:type="spellStart"/>
-      <w:r>
-        <w:rPr>
-          <w:rFonts w:ascii="Arial" w:hAnsi="Arial"/>
-          <w:sz w:val="24"/>
-          <w:lang w:val="es-ES_tradnl"/>
-        </w:rPr>
-        <w:t>Outsourcing</w:t>
-      </w:r>
-      <w:proofErr w:type="spellEnd"/>
-      <w:r>
-        <w:rPr>
-          <w:rFonts w:ascii="Arial" w:hAnsi="Arial"/>
-          <w:sz w:val="24"/>
-          <w:lang w:val="es-ES_tradnl"/>
-        </w:rPr>
-        <w:t xml:space="preserve"> NEC – San Luis:</w:t>
+      <w:r>
+        <w:rPr>
+          <w:rFonts w:ascii="Arial" w:hAnsi="Arial"/>
+          <w:sz w:val="24"/>
+          <w:lang w:val="es-ES_tradnl"/>
+        </w:rPr>
+        <w:t>Outsourcing NEC – San Luis:</w:t>
       </w:r>
       <w:r>
         <w:rPr>
@@ -3342,18 +2441,8 @@
           <w:sz w:val="24"/>
           <w:lang w:val="es-ES_tradnl"/>
         </w:rPr>
-        <w:t xml:space="preserve">trico para detección de huellas dactilares y rostro, bajo plataforma Eclipse, </w:t>
-      </w:r>
-      <w:proofErr w:type="spellStart"/>
-      <w:r>
-        <w:rPr>
-          <w:rFonts w:ascii="Arial" w:hAnsi="Arial"/>
-          <w:sz w:val="24"/>
-          <w:lang w:val="es-ES_tradnl"/>
-        </w:rPr>
-        <w:t>Hibernate</w:t>
-      </w:r>
-      <w:proofErr w:type="spellEnd"/>
+        <w:t>trico para detección de huellas dactilares y rostro, bajo plataforma Eclipse, Hibernate</w:t>
+      </w:r>
       <w:r>
         <w:rPr>
           <w:rFonts w:ascii="Arial" w:hAnsi="Arial"/>
@@ -3378,7 +2467,6 @@
         </w:rPr>
         <w:t xml:space="preserve">Apache </w:t>
       </w:r>
-      <w:proofErr w:type="spellStart"/>
       <w:r>
         <w:rPr>
           <w:rFonts w:ascii="Arial" w:hAnsi="Arial"/>
@@ -3387,50 +2475,21 @@
         </w:rPr>
         <w:t>Tomcat</w:t>
       </w:r>
-      <w:proofErr w:type="spellEnd"/>
-      <w:r>
-        <w:rPr>
-          <w:rFonts w:ascii="Arial" w:hAnsi="Arial"/>
-          <w:sz w:val="24"/>
-          <w:lang w:val="es-ES_tradnl"/>
-        </w:rPr>
-        <w:t xml:space="preserve">, </w:t>
-      </w:r>
-      <w:proofErr w:type="spellStart"/>
-      <w:r>
-        <w:rPr>
-          <w:rFonts w:ascii="Arial" w:hAnsi="Arial"/>
-          <w:sz w:val="24"/>
-          <w:lang w:val="es-ES_tradnl"/>
-        </w:rPr>
-        <w:t>JasperReports</w:t>
-      </w:r>
-      <w:proofErr w:type="spellEnd"/>
-      <w:r>
-        <w:rPr>
-          <w:rFonts w:ascii="Arial" w:hAnsi="Arial"/>
-          <w:sz w:val="24"/>
-          <w:lang w:val="es-ES_tradnl"/>
-        </w:rPr>
-        <w:t xml:space="preserve">, Web </w:t>
-      </w:r>
-      <w:proofErr w:type="spellStart"/>
-      <w:r>
-        <w:rPr>
-          <w:rFonts w:ascii="Arial" w:hAnsi="Arial"/>
-          <w:sz w:val="24"/>
-          <w:lang w:val="es-ES_tradnl"/>
-        </w:rPr>
-        <w:t>Services</w:t>
-      </w:r>
-      <w:proofErr w:type="spellEnd"/>
-      <w:r>
-        <w:rPr>
-          <w:rFonts w:ascii="Arial" w:hAnsi="Arial"/>
-          <w:sz w:val="24"/>
-          <w:lang w:val="es-ES_tradnl"/>
-        </w:rPr>
-        <w:t>.</w:t>
+      <w:r>
+        <w:rPr>
+          <w:rFonts w:ascii="Arial" w:hAnsi="Arial"/>
+          <w:sz w:val="24"/>
+          <w:lang w:val="es-ES_tradnl"/>
+        </w:rPr>
+        <w:t>, JasperReports</w:t>
+      </w:r>
+      <w:r>
+        <w:rPr>
+          <w:rFonts w:ascii="Arial" w:hAnsi="Arial"/>
+          <w:sz w:val="24"/>
+          <w:lang w:val="es-ES_tradnl"/>
+        </w:rPr>
+        <w:t>, Web Services.</w:t>
       </w:r>
     </w:p>
     <w:p>
@@ -3467,38 +2526,23 @@
           <w:lang w:val="es-ES_tradnl"/>
         </w:rPr>
       </w:pPr>
-      <w:proofErr w:type="gramStart"/>
       <w:r>
         <w:rPr>
           <w:rFonts w:ascii="Arial" w:hAnsi="Arial"/>
           <w:b/>
           <w:bCs/>
           <w:sz w:val="24"/>
-          <w:lang w:val="en-US"/>
-        </w:rPr>
-        <w:t xml:space="preserve">VATES </w:t>
-      </w:r>
-      <w:smartTag w:uri="urn:schemas-microsoft-com:office:smarttags" w:element="place">
-        <w:smartTag w:uri="urn:schemas-microsoft-com:office:smarttags" w:element="country-region">
-          <w:r>
-            <w:rPr>
-              <w:rFonts w:ascii="Arial" w:hAnsi="Arial"/>
-              <w:b/>
-              <w:bCs/>
-              <w:sz w:val="24"/>
-              <w:lang w:val="en-US"/>
-            </w:rPr>
-            <w:t>S.A.</w:t>
-          </w:r>
-        </w:smartTag>
-      </w:smartTag>
+          <w:lang w:val="es-AR"/>
+        </w:rPr>
+        <w:t>VATES S.A.</w:t>
+      </w:r>
       <w:r>
         <w:rPr>
           <w:rFonts w:ascii="Arial" w:hAnsi="Arial"/>
           <w:b/>
           <w:bCs/>
           <w:sz w:val="24"/>
-          <w:lang w:val="en-US"/>
+          <w:lang w:val="es-AR"/>
         </w:rPr>
         <w:t xml:space="preserve"> </w:t>
       </w:r>
@@ -3518,7 +2562,6 @@
         </w:rPr>
         <w:t>Av. Colón 778 4º piso.</w:t>
       </w:r>
-      <w:proofErr w:type="gramEnd"/>
     </w:p>
     <w:p>
       <w:pPr>
@@ -3545,7 +2588,7 @@
         <w:rPr>
           <w:rFonts w:ascii="Arial" w:hAnsi="Arial"/>
           <w:sz w:val="24"/>
-          <w:lang w:val="en-US"/>
+          <w:lang w:val="es-AR"/>
         </w:rPr>
         <w:tab/>
       </w:r>
@@ -3559,22 +2602,8 @@
           <w:sz w:val="24"/>
           <w:lang w:val="es-ES_tradnl"/>
         </w:rPr>
-        <w:t xml:space="preserve">Analista de </w:t>
-      </w:r>
-      <w:proofErr w:type="spellStart"/>
-      <w:r>
-        <w:rPr>
-          <w:rFonts w:ascii="Arial" w:hAnsi="Arial"/>
-          <w:b/>
-          <w:bCs/>
-          <w:i/>
-          <w:iCs/>
-          <w:sz w:val="24"/>
-          <w:lang w:val="es-ES_tradnl"/>
-        </w:rPr>
-        <w:t>Testing</w:t>
-      </w:r>
-      <w:proofErr w:type="spellEnd"/>
+        <w:t>Analista de Testing</w:t>
+      </w:r>
     </w:p>
     <w:p>
       <w:pPr>
@@ -3603,33 +2632,15 @@
           <w:sz w:val="24"/>
           <w:lang w:val="es-ES_tradnl"/>
         </w:rPr>
-        <w:t xml:space="preserve"> </w:t>
-      </w:r>
-      <w:proofErr w:type="spellStart"/>
-      <w:r>
-        <w:rPr>
-          <w:rFonts w:ascii="Arial" w:hAnsi="Arial"/>
-          <w:sz w:val="24"/>
-          <w:lang w:val="es-ES_tradnl"/>
-        </w:rPr>
-        <w:t>t</w:t>
-      </w:r>
-      <w:r>
-        <w:rPr>
-          <w:rFonts w:ascii="Arial" w:hAnsi="Arial"/>
-          <w:sz w:val="24"/>
-          <w:lang w:val="es-ES_tradnl"/>
-        </w:rPr>
-        <w:t>esting</w:t>
-      </w:r>
-      <w:proofErr w:type="spellEnd"/>
-      <w:r>
-        <w:rPr>
-          <w:rFonts w:ascii="Arial" w:hAnsi="Arial"/>
-          <w:sz w:val="24"/>
-          <w:lang w:val="es-ES_tradnl"/>
-        </w:rPr>
-        <w:t xml:space="preserve"> bajo procesos de desarrollo CMMI Nivel 3.</w:t>
+        <w:t xml:space="preserve"> t</w:t>
+      </w:r>
+      <w:r>
+        <w:rPr>
+          <w:rFonts w:ascii="Arial" w:hAnsi="Arial"/>
+          <w:sz w:val="24"/>
+          <w:lang w:val="es-ES_tradnl"/>
+        </w:rPr>
+        <w:t>esting bajo procesos de desarrollo CMMI Nivel 3.</w:t>
       </w:r>
     </w:p>
     <w:p>
@@ -4847,11 +3858,15 @@
   </w:style>
   <w:style w:type="character" w:default="1" w:styleId="Fuentedeprrafopredeter">
     <w:name w:val="Default Paragraph Font"/>
+    <w:uiPriority w:val="1"/>
     <w:semiHidden/>
+    <w:unhideWhenUsed/>
   </w:style>
   <w:style w:type="table" w:default="1" w:styleId="Tablanormal">
     <w:name w:val="Normal Table"/>
+    <w:uiPriority w:val="99"/>
     <w:semiHidden/>
+    <w:unhideWhenUsed/>
     <w:tblPr>
       <w:tblInd w:w="0" w:type="dxa"/>
       <w:tblCellMar>
@@ -4864,7 +3879,9 @@
   </w:style>
   <w:style w:type="numbering" w:default="1" w:styleId="Sinlista">
     <w:name w:val="No List"/>
+    <w:uiPriority w:val="99"/>
     <w:semiHidden/>
+    <w:unhideWhenUsed/>
   </w:style>
   <w:style w:type="paragraph" w:styleId="Textoindependiente">
     <w:name w:val="Body Text"/>
@@ -5113,11 +4130,15 @@
   </w:style>
   <w:style w:type="character" w:default="1" w:styleId="Fuentedeprrafopredeter">
     <w:name w:val="Default Paragraph Font"/>
+    <w:uiPriority w:val="1"/>
     <w:semiHidden/>
+    <w:unhideWhenUsed/>
   </w:style>
   <w:style w:type="table" w:default="1" w:styleId="Tablanormal">
     <w:name w:val="Normal Table"/>
+    <w:uiPriority w:val="99"/>
     <w:semiHidden/>
+    <w:unhideWhenUsed/>
     <w:tblPr>
       <w:tblInd w:w="0" w:type="dxa"/>
       <w:tblCellMar>
@@ -5130,7 +4151,9 @@
   </w:style>
   <w:style w:type="numbering" w:default="1" w:styleId="Sinlista">
     <w:name w:val="No List"/>
+    <w:uiPriority w:val="99"/>
     <w:semiHidden/>
+    <w:unhideWhenUsed/>
   </w:style>
   <w:style w:type="paragraph" w:styleId="Textoindependiente">
     <w:name w:val="Body Text"/>

</xml_diff>